<commit_message>
lab 1 sdev300 ready to turn in
</commit_message>
<xml_diff>
--- a/SDEV300/L1/SDEV300L1.docx
+++ b/SDEV300/L1/SDEV300L1.docx
@@ -90,7 +90,7 @@
         <w:pStyle w:val="Heading2"/>
         <w:numPr>
           <w:ilvl w:val="0"/>
-          <w:numId w:val="6"/>
+          <w:numId w:val="7"/>
         </w:numPr>
         <w:ind w:left="1440" w:hanging="360"/>
         <w:rPr>
@@ -108,6 +108,815 @@
     </w:p>
     <w:p>
       <w:pPr>
+        <w:rPr/>
+      </w:pPr>
+      <w:r>
+        <w:rPr>
+          <w:rtl w:val="0"/>
+        </w:rPr>
+      </w:r>
+    </w:p>
+    <w:p>
+      <w:pPr>
+        <w:rPr/>
+      </w:pPr>
+      <w:r>
+        <w:rPr>
+          <w:rtl w:val="0"/>
+        </w:rPr>
+      </w:r>
+    </w:p>
+    <w:tbl>
+      <w:tblPr>
+        <w:tblStyle w:val="Table1"/>
+        <w:tblW w:w="9360.0" w:type="dxa"/>
+        <w:jc w:val="left"/>
+        <w:tblInd w:w="100.0" w:type="pct"/>
+        <w:tblBorders>
+          <w:top w:color="000000" w:space="0" w:sz="8" w:val="single"/>
+          <w:left w:color="000000" w:space="0" w:sz="8" w:val="single"/>
+          <w:bottom w:color="000000" w:space="0" w:sz="8" w:val="single"/>
+          <w:right w:color="000000" w:space="0" w:sz="8" w:val="single"/>
+          <w:insideH w:color="000000" w:space="0" w:sz="8" w:val="single"/>
+          <w:insideV w:color="000000" w:space="0" w:sz="8" w:val="single"/>
+        </w:tblBorders>
+        <w:tblLayout w:type="fixed"/>
+        <w:tblLook w:val="0600"/>
+      </w:tblPr>
+      <w:tblGrid>
+        <w:gridCol w:w="3120"/>
+        <w:gridCol w:w="3120"/>
+        <w:gridCol w:w="3120"/>
+        <w:tblGridChange w:id="0">
+          <w:tblGrid>
+            <w:gridCol w:w="3120"/>
+            <w:gridCol w:w="3120"/>
+            <w:gridCol w:w="3120"/>
+          </w:tblGrid>
+        </w:tblGridChange>
+      </w:tblGrid>
+      <w:tr>
+        <w:tc>
+          <w:tcPr>
+            <w:shd w:fill="auto" w:val="clear"/>
+            <w:tcMar>
+              <w:top w:w="100.0" w:type="dxa"/>
+              <w:left w:w="100.0" w:type="dxa"/>
+              <w:bottom w:w="100.0" w:type="dxa"/>
+              <w:right w:w="100.0" w:type="dxa"/>
+            </w:tcMar>
+            <w:vAlign w:val="top"/>
+          </w:tcPr>
+          <w:p>
+            <w:pPr>
+              <w:keepNext w:val="0"/>
+              <w:keepLines w:val="0"/>
+              <w:widowControl w:val="0"/>
+              <w:pBdr>
+                <w:top w:space="0" w:sz="0" w:val="nil"/>
+                <w:left w:space="0" w:sz="0" w:val="nil"/>
+                <w:bottom w:space="0" w:sz="0" w:val="nil"/>
+                <w:right w:space="0" w:sz="0" w:val="nil"/>
+                <w:between w:space="0" w:sz="0" w:val="nil"/>
+              </w:pBdr>
+              <w:shd w:fill="auto" w:val="clear"/>
+              <w:spacing w:after="0" w:before="0" w:line="240" w:lineRule="auto"/>
+              <w:ind w:left="0" w:right="0" w:firstLine="0"/>
+              <w:jc w:val="left"/>
+              <w:rPr/>
+            </w:pPr>
+            <w:r>
+              <w:rPr>
+                <w:rtl w:val="0"/>
+              </w:rPr>
+              <w:t xml:space="preserve">Input</w:t>
+            </w:r>
+          </w:p>
+        </w:tc>
+        <w:tc>
+          <w:tcPr>
+            <w:shd w:fill="auto" w:val="clear"/>
+            <w:tcMar>
+              <w:top w:w="100.0" w:type="dxa"/>
+              <w:left w:w="100.0" w:type="dxa"/>
+              <w:bottom w:w="100.0" w:type="dxa"/>
+              <w:right w:w="100.0" w:type="dxa"/>
+            </w:tcMar>
+            <w:vAlign w:val="top"/>
+          </w:tcPr>
+          <w:p>
+            <w:pPr>
+              <w:keepNext w:val="0"/>
+              <w:keepLines w:val="0"/>
+              <w:widowControl w:val="0"/>
+              <w:pBdr>
+                <w:top w:space="0" w:sz="0" w:val="nil"/>
+                <w:left w:space="0" w:sz="0" w:val="nil"/>
+                <w:bottom w:space="0" w:sz="0" w:val="nil"/>
+                <w:right w:space="0" w:sz="0" w:val="nil"/>
+                <w:between w:space="0" w:sz="0" w:val="nil"/>
+              </w:pBdr>
+              <w:shd w:fill="auto" w:val="clear"/>
+              <w:spacing w:after="0" w:before="0" w:line="240" w:lineRule="auto"/>
+              <w:ind w:left="0" w:right="0" w:firstLine="0"/>
+              <w:jc w:val="left"/>
+              <w:rPr/>
+            </w:pPr>
+            <w:r>
+              <w:rPr>
+                <w:rtl w:val="0"/>
+              </w:rPr>
+              <w:t xml:space="preserve">Expected Output</w:t>
+            </w:r>
+          </w:p>
+        </w:tc>
+        <w:tc>
+          <w:tcPr>
+            <w:shd w:fill="auto" w:val="clear"/>
+            <w:tcMar>
+              <w:top w:w="100.0" w:type="dxa"/>
+              <w:left w:w="100.0" w:type="dxa"/>
+              <w:bottom w:w="100.0" w:type="dxa"/>
+              <w:right w:w="100.0" w:type="dxa"/>
+            </w:tcMar>
+            <w:vAlign w:val="top"/>
+          </w:tcPr>
+          <w:p>
+            <w:pPr>
+              <w:keepNext w:val="0"/>
+              <w:keepLines w:val="0"/>
+              <w:widowControl w:val="0"/>
+              <w:pBdr>
+                <w:top w:space="0" w:sz="0" w:val="nil"/>
+                <w:left w:space="0" w:sz="0" w:val="nil"/>
+                <w:bottom w:space="0" w:sz="0" w:val="nil"/>
+                <w:right w:space="0" w:sz="0" w:val="nil"/>
+                <w:between w:space="0" w:sz="0" w:val="nil"/>
+              </w:pBdr>
+              <w:shd w:fill="auto" w:val="clear"/>
+              <w:spacing w:after="0" w:before="0" w:line="240" w:lineRule="auto"/>
+              <w:ind w:left="0" w:right="0" w:firstLine="0"/>
+              <w:jc w:val="left"/>
+              <w:rPr/>
+            </w:pPr>
+            <w:r>
+              <w:rPr>
+                <w:rtl w:val="0"/>
+              </w:rPr>
+              <w:t xml:space="preserve">Output</w:t>
+            </w:r>
+          </w:p>
+        </w:tc>
+      </w:tr>
+      <w:tr>
+        <w:tc>
+          <w:tcPr>
+            <w:shd w:fill="auto" w:val="clear"/>
+            <w:tcMar>
+              <w:top w:w="100.0" w:type="dxa"/>
+              <w:left w:w="100.0" w:type="dxa"/>
+              <w:bottom w:w="100.0" w:type="dxa"/>
+              <w:right w:w="100.0" w:type="dxa"/>
+            </w:tcMar>
+            <w:vAlign w:val="top"/>
+          </w:tcPr>
+          <w:p>
+            <w:pPr>
+              <w:keepNext w:val="0"/>
+              <w:keepLines w:val="0"/>
+              <w:widowControl w:val="0"/>
+              <w:pBdr>
+                <w:top w:space="0" w:sz="0" w:val="nil"/>
+                <w:left w:space="0" w:sz="0" w:val="nil"/>
+                <w:bottom w:space="0" w:sz="0" w:val="nil"/>
+                <w:right w:space="0" w:sz="0" w:val="nil"/>
+                <w:between w:space="0" w:sz="0" w:val="nil"/>
+              </w:pBdr>
+              <w:shd w:fill="auto" w:val="clear"/>
+              <w:spacing w:after="0" w:before="0" w:line="240" w:lineRule="auto"/>
+              <w:ind w:left="0" w:right="0" w:firstLine="0"/>
+              <w:jc w:val="left"/>
+              <w:rPr/>
+            </w:pPr>
+            <w:r>
+              <w:rPr>
+                <w:rtl w:val="0"/>
+              </w:rPr>
+              <w:t xml:space="preserve">first=Kyra</w:t>
+            </w:r>
+          </w:p>
+          <w:p>
+            <w:pPr>
+              <w:keepNext w:val="0"/>
+              <w:keepLines w:val="0"/>
+              <w:widowControl w:val="0"/>
+              <w:pBdr>
+                <w:top w:space="0" w:sz="0" w:val="nil"/>
+                <w:left w:space="0" w:sz="0" w:val="nil"/>
+                <w:bottom w:space="0" w:sz="0" w:val="nil"/>
+                <w:right w:space="0" w:sz="0" w:val="nil"/>
+                <w:between w:space="0" w:sz="0" w:val="nil"/>
+              </w:pBdr>
+              <w:shd w:fill="auto" w:val="clear"/>
+              <w:spacing w:after="0" w:before="0" w:line="240" w:lineRule="auto"/>
+              <w:ind w:left="0" w:right="0" w:firstLine="0"/>
+              <w:jc w:val="left"/>
+              <w:rPr/>
+            </w:pPr>
+            <w:r>
+              <w:rPr>
+                <w:rtl w:val="0"/>
+              </w:rPr>
+              <w:t xml:space="preserve">last=Samuel</w:t>
+            </w:r>
+          </w:p>
+          <w:p>
+            <w:pPr>
+              <w:keepNext w:val="0"/>
+              <w:keepLines w:val="0"/>
+              <w:widowControl w:val="0"/>
+              <w:pBdr>
+                <w:top w:space="0" w:sz="0" w:val="nil"/>
+                <w:left w:space="0" w:sz="0" w:val="nil"/>
+                <w:bottom w:space="0" w:sz="0" w:val="nil"/>
+                <w:right w:space="0" w:sz="0" w:val="nil"/>
+                <w:between w:space="0" w:sz="0" w:val="nil"/>
+              </w:pBdr>
+              <w:shd w:fill="auto" w:val="clear"/>
+              <w:spacing w:after="0" w:before="0" w:line="240" w:lineRule="auto"/>
+              <w:ind w:left="0" w:right="0" w:firstLine="0"/>
+              <w:jc w:val="left"/>
+              <w:rPr/>
+            </w:pPr>
+            <w:r>
+              <w:rPr>
+                <w:rtl w:val="0"/>
+              </w:rPr>
+              <w:t xml:space="preserve">age=22</w:t>
+            </w:r>
+          </w:p>
+          <w:p>
+            <w:pPr>
+              <w:keepNext w:val="0"/>
+              <w:keepLines w:val="0"/>
+              <w:widowControl w:val="0"/>
+              <w:pBdr>
+                <w:top w:space="0" w:sz="0" w:val="nil"/>
+                <w:left w:space="0" w:sz="0" w:val="nil"/>
+                <w:bottom w:space="0" w:sz="0" w:val="nil"/>
+                <w:right w:space="0" w:sz="0" w:val="nil"/>
+                <w:between w:space="0" w:sz="0" w:val="nil"/>
+              </w:pBdr>
+              <w:shd w:fill="auto" w:val="clear"/>
+              <w:spacing w:after="0" w:before="0" w:line="240" w:lineRule="auto"/>
+              <w:ind w:left="0" w:right="0" w:firstLine="0"/>
+              <w:jc w:val="left"/>
+              <w:rPr/>
+            </w:pPr>
+            <w:r>
+              <w:rPr>
+                <w:rtl w:val="0"/>
+              </w:rPr>
+              <w:t xml:space="preserve">citizen=Y</w:t>
+            </w:r>
+          </w:p>
+          <w:p>
+            <w:pPr>
+              <w:keepNext w:val="0"/>
+              <w:keepLines w:val="0"/>
+              <w:widowControl w:val="0"/>
+              <w:pBdr>
+                <w:top w:space="0" w:sz="0" w:val="nil"/>
+                <w:left w:space="0" w:sz="0" w:val="nil"/>
+                <w:bottom w:space="0" w:sz="0" w:val="nil"/>
+                <w:right w:space="0" w:sz="0" w:val="nil"/>
+                <w:between w:space="0" w:sz="0" w:val="nil"/>
+              </w:pBdr>
+              <w:shd w:fill="auto" w:val="clear"/>
+              <w:spacing w:after="0" w:before="0" w:line="240" w:lineRule="auto"/>
+              <w:ind w:left="0" w:right="0" w:firstLine="0"/>
+              <w:jc w:val="left"/>
+              <w:rPr/>
+            </w:pPr>
+            <w:r>
+              <w:rPr>
+                <w:rtl w:val="0"/>
+              </w:rPr>
+              <w:t xml:space="preserve">state=VA</w:t>
+            </w:r>
+          </w:p>
+          <w:p>
+            <w:pPr>
+              <w:keepNext w:val="0"/>
+              <w:keepLines w:val="0"/>
+              <w:widowControl w:val="0"/>
+              <w:pBdr>
+                <w:top w:space="0" w:sz="0" w:val="nil"/>
+                <w:left w:space="0" w:sz="0" w:val="nil"/>
+                <w:bottom w:space="0" w:sz="0" w:val="nil"/>
+                <w:right w:space="0" w:sz="0" w:val="nil"/>
+                <w:between w:space="0" w:sz="0" w:val="nil"/>
+              </w:pBdr>
+              <w:shd w:fill="auto" w:val="clear"/>
+              <w:spacing w:after="0" w:before="0" w:line="240" w:lineRule="auto"/>
+              <w:ind w:left="0" w:right="0" w:firstLine="0"/>
+              <w:jc w:val="left"/>
+              <w:rPr/>
+            </w:pPr>
+            <w:r>
+              <w:rPr>
+                <w:rtl w:val="0"/>
+              </w:rPr>
+              <w:t xml:space="preserve">zipcode=23451</w:t>
+            </w:r>
+          </w:p>
+        </w:tc>
+        <w:tc>
+          <w:tcPr>
+            <w:shd w:fill="auto" w:val="clear"/>
+            <w:tcMar>
+              <w:top w:w="100.0" w:type="dxa"/>
+              <w:left w:w="100.0" w:type="dxa"/>
+              <w:bottom w:w="100.0" w:type="dxa"/>
+              <w:right w:w="100.0" w:type="dxa"/>
+            </w:tcMar>
+            <w:vAlign w:val="top"/>
+          </w:tcPr>
+          <w:p>
+            <w:pPr>
+              <w:keepNext w:val="0"/>
+              <w:keepLines w:val="0"/>
+              <w:widowControl w:val="0"/>
+              <w:pBdr>
+                <w:top w:space="0" w:sz="0" w:val="nil"/>
+                <w:left w:space="0" w:sz="0" w:val="nil"/>
+                <w:bottom w:space="0" w:sz="0" w:val="nil"/>
+                <w:right w:space="0" w:sz="0" w:val="nil"/>
+                <w:between w:space="0" w:sz="0" w:val="nil"/>
+              </w:pBdr>
+              <w:shd w:fill="auto" w:val="clear"/>
+              <w:spacing w:after="0" w:before="0" w:line="240" w:lineRule="auto"/>
+              <w:ind w:left="0" w:right="0" w:firstLine="0"/>
+              <w:jc w:val="left"/>
+              <w:rPr/>
+            </w:pPr>
+            <w:r>
+              <w:rPr>
+                <w:rtl w:val="0"/>
+              </w:rPr>
+              <w:t xml:space="preserve">Thank you for registering to vote. Here is the information we received:</w:t>
+            </w:r>
+          </w:p>
+          <w:p>
+            <w:pPr>
+              <w:keepNext w:val="0"/>
+              <w:keepLines w:val="0"/>
+              <w:widowControl w:val="0"/>
+              <w:pBdr>
+                <w:top w:space="0" w:sz="0" w:val="nil"/>
+                <w:left w:space="0" w:sz="0" w:val="nil"/>
+                <w:bottom w:space="0" w:sz="0" w:val="nil"/>
+                <w:right w:space="0" w:sz="0" w:val="nil"/>
+                <w:between w:space="0" w:sz="0" w:val="nil"/>
+              </w:pBdr>
+              <w:shd w:fill="auto" w:val="clear"/>
+              <w:spacing w:after="0" w:before="0" w:line="240" w:lineRule="auto"/>
+              <w:ind w:left="0" w:right="0" w:firstLine="0"/>
+              <w:jc w:val="left"/>
+              <w:rPr/>
+            </w:pPr>
+            <w:r>
+              <w:rPr>
+                <w:rtl w:val="0"/>
+              </w:rPr>
+            </w:r>
+          </w:p>
+          <w:p>
+            <w:pPr>
+              <w:keepNext w:val="0"/>
+              <w:keepLines w:val="0"/>
+              <w:widowControl w:val="0"/>
+              <w:pBdr>
+                <w:top w:space="0" w:sz="0" w:val="nil"/>
+                <w:left w:space="0" w:sz="0" w:val="nil"/>
+                <w:bottom w:space="0" w:sz="0" w:val="nil"/>
+                <w:right w:space="0" w:sz="0" w:val="nil"/>
+                <w:between w:space="0" w:sz="0" w:val="nil"/>
+              </w:pBdr>
+              <w:shd w:fill="auto" w:val="clear"/>
+              <w:spacing w:after="0" w:before="0" w:line="240" w:lineRule="auto"/>
+              <w:ind w:left="0" w:right="0" w:firstLine="0"/>
+              <w:jc w:val="left"/>
+              <w:rPr/>
+            </w:pPr>
+            <w:r>
+              <w:rPr>
+                <w:rtl w:val="0"/>
+              </w:rPr>
+              <w:t xml:space="preserve">Name (first last):  Kyra Samuel</w:t>
+            </w:r>
+          </w:p>
+          <w:p>
+            <w:pPr>
+              <w:keepNext w:val="0"/>
+              <w:keepLines w:val="0"/>
+              <w:widowControl w:val="0"/>
+              <w:pBdr>
+                <w:top w:space="0" w:sz="0" w:val="nil"/>
+                <w:left w:space="0" w:sz="0" w:val="nil"/>
+                <w:bottom w:space="0" w:sz="0" w:val="nil"/>
+                <w:right w:space="0" w:sz="0" w:val="nil"/>
+                <w:between w:space="0" w:sz="0" w:val="nil"/>
+              </w:pBdr>
+              <w:shd w:fill="auto" w:val="clear"/>
+              <w:spacing w:after="0" w:before="0" w:line="240" w:lineRule="auto"/>
+              <w:ind w:left="0" w:right="0" w:firstLine="0"/>
+              <w:jc w:val="left"/>
+              <w:rPr/>
+            </w:pPr>
+            <w:r>
+              <w:rPr>
+                <w:rtl w:val="0"/>
+              </w:rPr>
+              <w:t xml:space="preserve">Age:  22</w:t>
+            </w:r>
+          </w:p>
+          <w:p>
+            <w:pPr>
+              <w:keepNext w:val="0"/>
+              <w:keepLines w:val="0"/>
+              <w:widowControl w:val="0"/>
+              <w:pBdr>
+                <w:top w:space="0" w:sz="0" w:val="nil"/>
+                <w:left w:space="0" w:sz="0" w:val="nil"/>
+                <w:bottom w:space="0" w:sz="0" w:val="nil"/>
+                <w:right w:space="0" w:sz="0" w:val="nil"/>
+                <w:between w:space="0" w:sz="0" w:val="nil"/>
+              </w:pBdr>
+              <w:shd w:fill="auto" w:val="clear"/>
+              <w:spacing w:after="0" w:before="0" w:line="240" w:lineRule="auto"/>
+              <w:ind w:left="0" w:right="0" w:firstLine="0"/>
+              <w:jc w:val="left"/>
+              <w:rPr/>
+            </w:pPr>
+            <w:r>
+              <w:rPr>
+                <w:rtl w:val="0"/>
+              </w:rPr>
+              <w:t xml:space="preserve">U.S. Citizen: Yes</w:t>
+            </w:r>
+          </w:p>
+          <w:p>
+            <w:pPr>
+              <w:keepNext w:val="0"/>
+              <w:keepLines w:val="0"/>
+              <w:widowControl w:val="0"/>
+              <w:pBdr>
+                <w:top w:space="0" w:sz="0" w:val="nil"/>
+                <w:left w:space="0" w:sz="0" w:val="nil"/>
+                <w:bottom w:space="0" w:sz="0" w:val="nil"/>
+                <w:right w:space="0" w:sz="0" w:val="nil"/>
+                <w:between w:space="0" w:sz="0" w:val="nil"/>
+              </w:pBdr>
+              <w:shd w:fill="auto" w:val="clear"/>
+              <w:spacing w:after="0" w:before="0" w:line="240" w:lineRule="auto"/>
+              <w:ind w:left="0" w:right="0" w:firstLine="0"/>
+              <w:jc w:val="left"/>
+              <w:rPr/>
+            </w:pPr>
+            <w:r>
+              <w:rPr>
+                <w:rtl w:val="0"/>
+              </w:rPr>
+              <w:t xml:space="preserve">State:  VA</w:t>
+            </w:r>
+          </w:p>
+          <w:p>
+            <w:pPr>
+              <w:keepNext w:val="0"/>
+              <w:keepLines w:val="0"/>
+              <w:widowControl w:val="0"/>
+              <w:pBdr>
+                <w:top w:space="0" w:sz="0" w:val="nil"/>
+                <w:left w:space="0" w:sz="0" w:val="nil"/>
+                <w:bottom w:space="0" w:sz="0" w:val="nil"/>
+                <w:right w:space="0" w:sz="0" w:val="nil"/>
+                <w:between w:space="0" w:sz="0" w:val="nil"/>
+              </w:pBdr>
+              <w:shd w:fill="auto" w:val="clear"/>
+              <w:spacing w:after="0" w:before="0" w:line="240" w:lineRule="auto"/>
+              <w:ind w:left="0" w:right="0" w:firstLine="0"/>
+              <w:jc w:val="left"/>
+              <w:rPr/>
+            </w:pPr>
+            <w:r>
+              <w:rPr>
+                <w:rtl w:val="0"/>
+              </w:rPr>
+              <w:t xml:space="preserve">Zipcode:  23451</w:t>
+            </w:r>
+          </w:p>
+          <w:p>
+            <w:pPr>
+              <w:keepNext w:val="0"/>
+              <w:keepLines w:val="0"/>
+              <w:widowControl w:val="0"/>
+              <w:pBdr>
+                <w:top w:space="0" w:sz="0" w:val="nil"/>
+                <w:left w:space="0" w:sz="0" w:val="nil"/>
+                <w:bottom w:space="0" w:sz="0" w:val="nil"/>
+                <w:right w:space="0" w:sz="0" w:val="nil"/>
+                <w:between w:space="0" w:sz="0" w:val="nil"/>
+              </w:pBdr>
+              <w:shd w:fill="auto" w:val="clear"/>
+              <w:spacing w:after="0" w:before="0" w:line="240" w:lineRule="auto"/>
+              <w:ind w:left="0" w:right="0" w:firstLine="0"/>
+              <w:jc w:val="left"/>
+              <w:rPr/>
+            </w:pPr>
+            <w:r>
+              <w:rPr>
+                <w:rtl w:val="0"/>
+              </w:rPr>
+              <w:t xml:space="preserve">Thanks for trying the Voter Registration Application.</w:t>
+            </w:r>
+          </w:p>
+          <w:p>
+            <w:pPr>
+              <w:keepNext w:val="0"/>
+              <w:keepLines w:val="0"/>
+              <w:widowControl w:val="0"/>
+              <w:pBdr>
+                <w:top w:space="0" w:sz="0" w:val="nil"/>
+                <w:left w:space="0" w:sz="0" w:val="nil"/>
+                <w:bottom w:space="0" w:sz="0" w:val="nil"/>
+                <w:right w:space="0" w:sz="0" w:val="nil"/>
+                <w:between w:space="0" w:sz="0" w:val="nil"/>
+              </w:pBdr>
+              <w:shd w:fill="auto" w:val="clear"/>
+              <w:spacing w:after="0" w:before="0" w:line="240" w:lineRule="auto"/>
+              <w:ind w:left="0" w:right="0" w:firstLine="0"/>
+              <w:jc w:val="left"/>
+              <w:rPr/>
+            </w:pPr>
+            <w:r>
+              <w:rPr>
+                <w:rtl w:val="0"/>
+              </w:rPr>
+              <w:t xml:space="preserve">Your voter registration card should be shipped within 3 weeks.</w:t>
+            </w:r>
+          </w:p>
+        </w:tc>
+        <w:tc>
+          <w:tcPr>
+            <w:shd w:fill="auto" w:val="clear"/>
+            <w:tcMar>
+              <w:top w:w="100.0" w:type="dxa"/>
+              <w:left w:w="100.0" w:type="dxa"/>
+              <w:bottom w:w="100.0" w:type="dxa"/>
+              <w:right w:w="100.0" w:type="dxa"/>
+            </w:tcMar>
+            <w:vAlign w:val="top"/>
+          </w:tcPr>
+          <w:p>
+            <w:pPr>
+              <w:keepNext w:val="0"/>
+              <w:keepLines w:val="0"/>
+              <w:widowControl w:val="0"/>
+              <w:pBdr>
+                <w:top w:space="0" w:sz="0" w:val="nil"/>
+                <w:left w:space="0" w:sz="0" w:val="nil"/>
+                <w:bottom w:space="0" w:sz="0" w:val="nil"/>
+                <w:right w:space="0" w:sz="0" w:val="nil"/>
+                <w:between w:space="0" w:sz="0" w:val="nil"/>
+              </w:pBdr>
+              <w:shd w:fill="auto" w:val="clear"/>
+              <w:spacing w:after="0" w:before="0" w:line="240" w:lineRule="auto"/>
+              <w:ind w:left="0" w:right="0" w:firstLine="0"/>
+              <w:jc w:val="left"/>
+              <w:rPr/>
+            </w:pPr>
+            <w:r>
+              <w:rPr>
+                <w:rtl w:val="0"/>
+              </w:rPr>
+              <w:t xml:space="preserve">Thank you for registering to vote. Here is the information we received:</w:t>
+            </w:r>
+          </w:p>
+          <w:p>
+            <w:pPr>
+              <w:keepNext w:val="0"/>
+              <w:keepLines w:val="0"/>
+              <w:widowControl w:val="0"/>
+              <w:pBdr>
+                <w:top w:space="0" w:sz="0" w:val="nil"/>
+                <w:left w:space="0" w:sz="0" w:val="nil"/>
+                <w:bottom w:space="0" w:sz="0" w:val="nil"/>
+                <w:right w:space="0" w:sz="0" w:val="nil"/>
+                <w:between w:space="0" w:sz="0" w:val="nil"/>
+              </w:pBdr>
+              <w:shd w:fill="auto" w:val="clear"/>
+              <w:spacing w:after="0" w:before="0" w:line="240" w:lineRule="auto"/>
+              <w:ind w:left="0" w:right="0" w:firstLine="0"/>
+              <w:jc w:val="left"/>
+              <w:rPr/>
+            </w:pPr>
+            <w:r>
+              <w:rPr>
+                <w:rtl w:val="0"/>
+              </w:rPr>
+            </w:r>
+          </w:p>
+          <w:p>
+            <w:pPr>
+              <w:keepNext w:val="0"/>
+              <w:keepLines w:val="0"/>
+              <w:widowControl w:val="0"/>
+              <w:pBdr>
+                <w:top w:space="0" w:sz="0" w:val="nil"/>
+                <w:left w:space="0" w:sz="0" w:val="nil"/>
+                <w:bottom w:space="0" w:sz="0" w:val="nil"/>
+                <w:right w:space="0" w:sz="0" w:val="nil"/>
+                <w:between w:space="0" w:sz="0" w:val="nil"/>
+              </w:pBdr>
+              <w:shd w:fill="auto" w:val="clear"/>
+              <w:spacing w:after="0" w:before="0" w:line="240" w:lineRule="auto"/>
+              <w:ind w:left="0" w:right="0" w:firstLine="0"/>
+              <w:jc w:val="left"/>
+              <w:rPr/>
+            </w:pPr>
+            <w:r>
+              <w:rPr>
+                <w:rtl w:val="0"/>
+              </w:rPr>
+              <w:t xml:space="preserve">Name (first last):  Kyra Samuel</w:t>
+            </w:r>
+          </w:p>
+          <w:p>
+            <w:pPr>
+              <w:keepNext w:val="0"/>
+              <w:keepLines w:val="0"/>
+              <w:widowControl w:val="0"/>
+              <w:pBdr>
+                <w:top w:space="0" w:sz="0" w:val="nil"/>
+                <w:left w:space="0" w:sz="0" w:val="nil"/>
+                <w:bottom w:space="0" w:sz="0" w:val="nil"/>
+                <w:right w:space="0" w:sz="0" w:val="nil"/>
+                <w:between w:space="0" w:sz="0" w:val="nil"/>
+              </w:pBdr>
+              <w:shd w:fill="auto" w:val="clear"/>
+              <w:spacing w:after="0" w:before="0" w:line="240" w:lineRule="auto"/>
+              <w:ind w:left="0" w:right="0" w:firstLine="0"/>
+              <w:jc w:val="left"/>
+              <w:rPr/>
+            </w:pPr>
+            <w:r>
+              <w:rPr>
+                <w:rtl w:val="0"/>
+              </w:rPr>
+              <w:t xml:space="preserve">Age:  22</w:t>
+            </w:r>
+          </w:p>
+          <w:p>
+            <w:pPr>
+              <w:keepNext w:val="0"/>
+              <w:keepLines w:val="0"/>
+              <w:widowControl w:val="0"/>
+              <w:pBdr>
+                <w:top w:space="0" w:sz="0" w:val="nil"/>
+                <w:left w:space="0" w:sz="0" w:val="nil"/>
+                <w:bottom w:space="0" w:sz="0" w:val="nil"/>
+                <w:right w:space="0" w:sz="0" w:val="nil"/>
+                <w:between w:space="0" w:sz="0" w:val="nil"/>
+              </w:pBdr>
+              <w:shd w:fill="auto" w:val="clear"/>
+              <w:spacing w:after="0" w:before="0" w:line="240" w:lineRule="auto"/>
+              <w:ind w:left="0" w:right="0" w:firstLine="0"/>
+              <w:jc w:val="left"/>
+              <w:rPr/>
+            </w:pPr>
+            <w:r>
+              <w:rPr>
+                <w:rtl w:val="0"/>
+              </w:rPr>
+              <w:t xml:space="preserve">U.S. Citizen: Yes</w:t>
+            </w:r>
+          </w:p>
+          <w:p>
+            <w:pPr>
+              <w:keepNext w:val="0"/>
+              <w:keepLines w:val="0"/>
+              <w:widowControl w:val="0"/>
+              <w:pBdr>
+                <w:top w:space="0" w:sz="0" w:val="nil"/>
+                <w:left w:space="0" w:sz="0" w:val="nil"/>
+                <w:bottom w:space="0" w:sz="0" w:val="nil"/>
+                <w:right w:space="0" w:sz="0" w:val="nil"/>
+                <w:between w:space="0" w:sz="0" w:val="nil"/>
+              </w:pBdr>
+              <w:shd w:fill="auto" w:val="clear"/>
+              <w:spacing w:after="0" w:before="0" w:line="240" w:lineRule="auto"/>
+              <w:ind w:left="0" w:right="0" w:firstLine="0"/>
+              <w:jc w:val="left"/>
+              <w:rPr/>
+            </w:pPr>
+            <w:r>
+              <w:rPr>
+                <w:rtl w:val="0"/>
+              </w:rPr>
+              <w:t xml:space="preserve">State:  VA</w:t>
+            </w:r>
+          </w:p>
+          <w:p>
+            <w:pPr>
+              <w:keepNext w:val="0"/>
+              <w:keepLines w:val="0"/>
+              <w:widowControl w:val="0"/>
+              <w:pBdr>
+                <w:top w:space="0" w:sz="0" w:val="nil"/>
+                <w:left w:space="0" w:sz="0" w:val="nil"/>
+                <w:bottom w:space="0" w:sz="0" w:val="nil"/>
+                <w:right w:space="0" w:sz="0" w:val="nil"/>
+                <w:between w:space="0" w:sz="0" w:val="nil"/>
+              </w:pBdr>
+              <w:shd w:fill="auto" w:val="clear"/>
+              <w:spacing w:after="0" w:before="0" w:line="240" w:lineRule="auto"/>
+              <w:ind w:left="0" w:right="0" w:firstLine="0"/>
+              <w:jc w:val="left"/>
+              <w:rPr/>
+            </w:pPr>
+            <w:r>
+              <w:rPr>
+                <w:rtl w:val="0"/>
+              </w:rPr>
+              <w:t xml:space="preserve">Zipcode:  23451</w:t>
+            </w:r>
+          </w:p>
+          <w:p>
+            <w:pPr>
+              <w:keepNext w:val="0"/>
+              <w:keepLines w:val="0"/>
+              <w:widowControl w:val="0"/>
+              <w:pBdr>
+                <w:top w:space="0" w:sz="0" w:val="nil"/>
+                <w:left w:space="0" w:sz="0" w:val="nil"/>
+                <w:bottom w:space="0" w:sz="0" w:val="nil"/>
+                <w:right w:space="0" w:sz="0" w:val="nil"/>
+                <w:between w:space="0" w:sz="0" w:val="nil"/>
+              </w:pBdr>
+              <w:shd w:fill="auto" w:val="clear"/>
+              <w:spacing w:after="0" w:before="0" w:line="240" w:lineRule="auto"/>
+              <w:ind w:left="0" w:right="0" w:firstLine="0"/>
+              <w:jc w:val="left"/>
+              <w:rPr/>
+            </w:pPr>
+            <w:r>
+              <w:rPr>
+                <w:rtl w:val="0"/>
+              </w:rPr>
+              <w:t xml:space="preserve">Thanks for trying the Voter Registration Application.</w:t>
+            </w:r>
+          </w:p>
+          <w:p>
+            <w:pPr>
+              <w:keepNext w:val="0"/>
+              <w:keepLines w:val="0"/>
+              <w:widowControl w:val="0"/>
+              <w:pBdr>
+                <w:top w:space="0" w:sz="0" w:val="nil"/>
+                <w:left w:space="0" w:sz="0" w:val="nil"/>
+                <w:bottom w:space="0" w:sz="0" w:val="nil"/>
+                <w:right w:space="0" w:sz="0" w:val="nil"/>
+                <w:between w:space="0" w:sz="0" w:val="nil"/>
+              </w:pBdr>
+              <w:shd w:fill="auto" w:val="clear"/>
+              <w:spacing w:after="0" w:before="0" w:line="240" w:lineRule="auto"/>
+              <w:ind w:left="0" w:right="0" w:firstLine="0"/>
+              <w:jc w:val="left"/>
+              <w:rPr/>
+            </w:pPr>
+            <w:r>
+              <w:rPr>
+                <w:rtl w:val="0"/>
+              </w:rPr>
+              <w:t xml:space="preserve">Your voter registration card should be shipped within 3 weeks.</w:t>
+            </w:r>
+          </w:p>
+        </w:tc>
+      </w:tr>
+    </w:tbl>
+    <w:p>
+      <w:pPr>
+        <w:rPr/>
+      </w:pPr>
+      <w:r>
+        <w:rPr>
+          <w:rtl w:val="0"/>
+        </w:rPr>
+      </w:r>
+    </w:p>
+    <w:p>
+      <w:pPr>
         <w:ind w:left="1440" w:firstLine="0"/>
         <w:rPr/>
       </w:pPr>
@@ -115,9 +924,9 @@
         <w:rPr/>
         <w:drawing>
           <wp:inline distB="114300" distT="114300" distL="114300" distR="114300">
-            <wp:extent cx="4933950" cy="3619500"/>
+            <wp:extent cx="5200650" cy="3952875"/>
             <wp:effectExtent b="0" l="0" r="0" t="0"/>
-            <wp:docPr id="11" name="image2.png"/>
+            <wp:docPr id="7" name="image2.png"/>
             <a:graphic>
               <a:graphicData uri="http://schemas.openxmlformats.org/drawingml/2006/picture">
                 <pic:pic>
@@ -135,7 +944,7 @@
                   <pic:spPr>
                     <a:xfrm>
                       <a:off x="0" y="0"/>
-                      <a:ext cx="4933950" cy="3619500"/>
+                      <a:ext cx="5200650" cy="3952875"/>
                     </a:xfrm>
                     <a:prstGeom prst="rect"/>
                     <a:ln/>
@@ -156,7 +965,7 @@
       <w:pPr>
         <w:numPr>
           <w:ilvl w:val="0"/>
-          <w:numId w:val="7"/>
+          <w:numId w:val="8"/>
         </w:numPr>
         <w:spacing w:after="0" w:afterAutospacing="0"/>
         <w:ind w:left="2880" w:hanging="360"/>
@@ -198,7 +1007,7 @@
         <w:pStyle w:val="Heading2"/>
         <w:numPr>
           <w:ilvl w:val="0"/>
-          <w:numId w:val="6"/>
+          <w:numId w:val="7"/>
         </w:numPr>
         <w:spacing w:before="0" w:beforeAutospacing="0"/>
         <w:ind w:left="1440" w:hanging="360"/>
@@ -214,6 +1023,285 @@
     </w:p>
     <w:p>
       <w:pPr>
+        <w:rPr/>
+      </w:pPr>
+      <w:r>
+        <w:rPr>
+          <w:rtl w:val="0"/>
+        </w:rPr>
+      </w:r>
+    </w:p>
+    <w:p>
+      <w:pPr>
+        <w:rPr/>
+      </w:pPr>
+      <w:r>
+        <w:rPr>
+          <w:rtl w:val="0"/>
+        </w:rPr>
+      </w:r>
+    </w:p>
+    <w:tbl>
+      <w:tblPr>
+        <w:tblStyle w:val="Table2"/>
+        <w:tblW w:w="9360.0" w:type="dxa"/>
+        <w:jc w:val="left"/>
+        <w:tblInd w:w="100.0" w:type="pct"/>
+        <w:tblBorders>
+          <w:top w:color="000000" w:space="0" w:sz="8" w:val="single"/>
+          <w:left w:color="000000" w:space="0" w:sz="8" w:val="single"/>
+          <w:bottom w:color="000000" w:space="0" w:sz="8" w:val="single"/>
+          <w:right w:color="000000" w:space="0" w:sz="8" w:val="single"/>
+          <w:insideH w:color="000000" w:space="0" w:sz="8" w:val="single"/>
+          <w:insideV w:color="000000" w:space="0" w:sz="8" w:val="single"/>
+        </w:tblBorders>
+        <w:tblLayout w:type="fixed"/>
+        <w:tblLook w:val="0600"/>
+      </w:tblPr>
+      <w:tblGrid>
+        <w:gridCol w:w="3120"/>
+        <w:gridCol w:w="3120"/>
+        <w:gridCol w:w="3120"/>
+        <w:tblGridChange w:id="0">
+          <w:tblGrid>
+            <w:gridCol w:w="3120"/>
+            <w:gridCol w:w="3120"/>
+            <w:gridCol w:w="3120"/>
+          </w:tblGrid>
+        </w:tblGridChange>
+      </w:tblGrid>
+      <w:tr>
+        <w:tc>
+          <w:tcPr>
+            <w:shd w:fill="auto" w:val="clear"/>
+            <w:tcMar>
+              <w:top w:w="100.0" w:type="dxa"/>
+              <w:left w:w="100.0" w:type="dxa"/>
+              <w:bottom w:w="100.0" w:type="dxa"/>
+              <w:right w:w="100.0" w:type="dxa"/>
+            </w:tcMar>
+            <w:vAlign w:val="top"/>
+          </w:tcPr>
+          <w:p>
+            <w:pPr>
+              <w:widowControl w:val="0"/>
+              <w:spacing w:line="240" w:lineRule="auto"/>
+              <w:rPr/>
+            </w:pPr>
+            <w:r>
+              <w:rPr>
+                <w:rtl w:val="0"/>
+              </w:rPr>
+              <w:t xml:space="preserve">Input</w:t>
+            </w:r>
+          </w:p>
+        </w:tc>
+        <w:tc>
+          <w:tcPr>
+            <w:shd w:fill="auto" w:val="clear"/>
+            <w:tcMar>
+              <w:top w:w="100.0" w:type="dxa"/>
+              <w:left w:w="100.0" w:type="dxa"/>
+              <w:bottom w:w="100.0" w:type="dxa"/>
+              <w:right w:w="100.0" w:type="dxa"/>
+            </w:tcMar>
+            <w:vAlign w:val="top"/>
+          </w:tcPr>
+          <w:p>
+            <w:pPr>
+              <w:widowControl w:val="0"/>
+              <w:spacing w:line="240" w:lineRule="auto"/>
+              <w:rPr/>
+            </w:pPr>
+            <w:r>
+              <w:rPr>
+                <w:rtl w:val="0"/>
+              </w:rPr>
+              <w:t xml:space="preserve">Expected Output</w:t>
+            </w:r>
+          </w:p>
+        </w:tc>
+        <w:tc>
+          <w:tcPr>
+            <w:shd w:fill="auto" w:val="clear"/>
+            <w:tcMar>
+              <w:top w:w="100.0" w:type="dxa"/>
+              <w:left w:w="100.0" w:type="dxa"/>
+              <w:bottom w:w="100.0" w:type="dxa"/>
+              <w:right w:w="100.0" w:type="dxa"/>
+            </w:tcMar>
+            <w:vAlign w:val="top"/>
+          </w:tcPr>
+          <w:p>
+            <w:pPr>
+              <w:widowControl w:val="0"/>
+              <w:spacing w:line="240" w:lineRule="auto"/>
+              <w:rPr/>
+            </w:pPr>
+            <w:r>
+              <w:rPr>
+                <w:rtl w:val="0"/>
+              </w:rPr>
+              <w:t xml:space="preserve">Output</w:t>
+            </w:r>
+          </w:p>
+        </w:tc>
+      </w:tr>
+      <w:tr>
+        <w:tc>
+          <w:tcPr>
+            <w:shd w:fill="auto" w:val="clear"/>
+            <w:tcMar>
+              <w:top w:w="100.0" w:type="dxa"/>
+              <w:left w:w="100.0" w:type="dxa"/>
+              <w:bottom w:w="100.0" w:type="dxa"/>
+              <w:right w:w="100.0" w:type="dxa"/>
+            </w:tcMar>
+            <w:vAlign w:val="top"/>
+          </w:tcPr>
+          <w:p>
+            <w:pPr>
+              <w:widowControl w:val="0"/>
+              <w:spacing w:line="240" w:lineRule="auto"/>
+              <w:rPr/>
+            </w:pPr>
+            <w:r>
+              <w:rPr>
+                <w:rtl w:val="0"/>
+              </w:rPr>
+              <w:t xml:space="preserve">first=Kyra</w:t>
+            </w:r>
+          </w:p>
+          <w:p>
+            <w:pPr>
+              <w:widowControl w:val="0"/>
+              <w:spacing w:line="240" w:lineRule="auto"/>
+              <w:rPr/>
+            </w:pPr>
+            <w:r>
+              <w:rPr>
+                <w:rtl w:val="0"/>
+              </w:rPr>
+              <w:t xml:space="preserve">last=Samuel</w:t>
+            </w:r>
+          </w:p>
+          <w:p>
+            <w:pPr>
+              <w:widowControl w:val="0"/>
+              <w:spacing w:line="240" w:lineRule="auto"/>
+              <w:rPr/>
+            </w:pPr>
+            <w:r>
+              <w:rPr>
+                <w:rtl w:val="0"/>
+              </w:rPr>
+              <w:t xml:space="preserve">age=22</w:t>
+            </w:r>
+          </w:p>
+          <w:p>
+            <w:pPr>
+              <w:widowControl w:val="0"/>
+              <w:spacing w:line="240" w:lineRule="auto"/>
+              <w:rPr/>
+            </w:pPr>
+            <w:r>
+              <w:rPr>
+                <w:rtl w:val="0"/>
+              </w:rPr>
+              <w:t xml:space="preserve">citizen=N</w:t>
+            </w:r>
+          </w:p>
+        </w:tc>
+        <w:tc>
+          <w:tcPr>
+            <w:shd w:fill="auto" w:val="clear"/>
+            <w:tcMar>
+              <w:top w:w="100.0" w:type="dxa"/>
+              <w:left w:w="100.0" w:type="dxa"/>
+              <w:bottom w:w="100.0" w:type="dxa"/>
+              <w:right w:w="100.0" w:type="dxa"/>
+            </w:tcMar>
+            <w:vAlign w:val="top"/>
+          </w:tcPr>
+          <w:p>
+            <w:pPr>
+              <w:widowControl w:val="0"/>
+              <w:spacing w:line="240" w:lineRule="auto"/>
+              <w:rPr/>
+            </w:pPr>
+            <w:r>
+              <w:rPr>
+                <w:rtl w:val="0"/>
+              </w:rPr>
+              <w:t xml:space="preserve">Sorry! Only U.S Citizens are allowed to vote in the United States.</w:t>
+            </w:r>
+          </w:p>
+          <w:p>
+            <w:pPr>
+              <w:widowControl w:val="0"/>
+              <w:spacing w:line="240" w:lineRule="auto"/>
+              <w:rPr/>
+            </w:pPr>
+            <w:r>
+              <w:rPr>
+                <w:rtl w:val="0"/>
+              </w:rPr>
+              <w:t xml:space="preserve">Thank you for participating. Goodbye!</w:t>
+            </w:r>
+          </w:p>
+        </w:tc>
+        <w:tc>
+          <w:tcPr>
+            <w:shd w:fill="auto" w:val="clear"/>
+            <w:tcMar>
+              <w:top w:w="100.0" w:type="dxa"/>
+              <w:left w:w="100.0" w:type="dxa"/>
+              <w:bottom w:w="100.0" w:type="dxa"/>
+              <w:right w:w="100.0" w:type="dxa"/>
+            </w:tcMar>
+            <w:vAlign w:val="top"/>
+          </w:tcPr>
+          <w:p>
+            <w:pPr>
+              <w:widowControl w:val="0"/>
+              <w:spacing w:line="240" w:lineRule="auto"/>
+              <w:rPr/>
+            </w:pPr>
+            <w:r>
+              <w:rPr>
+                <w:rtl w:val="0"/>
+              </w:rPr>
+              <w:t xml:space="preserve">Sorry! Only U.S Citizens are allowed to vote in the United States.</w:t>
+            </w:r>
+          </w:p>
+          <w:p>
+            <w:pPr>
+              <w:widowControl w:val="0"/>
+              <w:spacing w:line="240" w:lineRule="auto"/>
+              <w:rPr/>
+            </w:pPr>
+            <w:r>
+              <w:rPr>
+                <w:rtl w:val="0"/>
+              </w:rPr>
+              <w:t xml:space="preserve">Thank you for participating. Goodbye!</w:t>
+            </w:r>
+          </w:p>
+        </w:tc>
+      </w:tr>
+    </w:tbl>
+    <w:p>
+      <w:pPr>
+        <w:rPr/>
+      </w:pPr>
+      <w:r>
+        <w:rPr>
+          <w:rtl w:val="0"/>
+        </w:rPr>
+      </w:r>
+    </w:p>
+    <w:p>
+      <w:pPr>
         <w:ind w:left="1440" w:firstLine="0"/>
         <w:rPr/>
       </w:pPr>
@@ -221,19 +1309,19 @@
         <w:rPr/>
         <w:drawing>
           <wp:inline distB="114300" distT="114300" distL="114300" distR="114300">
-            <wp:extent cx="3933825" cy="1981200"/>
+            <wp:extent cx="3933825" cy="882915"/>
             <wp:effectExtent b="0" l="0" r="0" t="0"/>
-            <wp:docPr id="12" name="image1.png"/>
+            <wp:docPr id="14" name="image3.png"/>
             <a:graphic>
               <a:graphicData uri="http://schemas.openxmlformats.org/drawingml/2006/picture">
                 <pic:pic>
                   <pic:nvPicPr>
-                    <pic:cNvPr id="0" name="image1.png"/>
+                    <pic:cNvPr id="0" name="image3.png"/>
                     <pic:cNvPicPr preferRelativeResize="0"/>
                   </pic:nvPicPr>
                   <pic:blipFill>
                     <a:blip r:embed="rId7"/>
-                    <a:srcRect b="0" l="0" r="0" t="0"/>
+                    <a:srcRect b="0" l="0" r="0" t="55435"/>
                     <a:stretch>
                       <a:fillRect/>
                     </a:stretch>
@@ -241,7 +1329,7 @@
                   <pic:spPr>
                     <a:xfrm>
                       <a:off x="0" y="0"/>
-                      <a:ext cx="3933825" cy="1981200"/>
+                      <a:ext cx="3933825" cy="882915"/>
                     </a:xfrm>
                     <a:prstGeom prst="rect"/>
                     <a:ln/>
@@ -274,7 +1362,7 @@
         <w:pStyle w:val="Heading2"/>
         <w:numPr>
           <w:ilvl w:val="0"/>
-          <w:numId w:val="6"/>
+          <w:numId w:val="7"/>
         </w:numPr>
         <w:ind w:left="1440" w:hanging="360"/>
         <w:rPr/>
@@ -290,26 +1378,301 @@
     </w:p>
     <w:p>
       <w:pPr>
+        <w:rPr/>
+      </w:pPr>
+      <w:r>
+        <w:rPr>
+          <w:rtl w:val="0"/>
+        </w:rPr>
+      </w:r>
+    </w:p>
+    <w:tbl>
+      <w:tblPr>
+        <w:tblStyle w:val="Table3"/>
+        <w:tblW w:w="9360.0" w:type="dxa"/>
+        <w:jc w:val="left"/>
+        <w:tblInd w:w="100.0" w:type="pct"/>
+        <w:tblBorders>
+          <w:top w:color="000000" w:space="0" w:sz="8" w:val="single"/>
+          <w:left w:color="000000" w:space="0" w:sz="8" w:val="single"/>
+          <w:bottom w:color="000000" w:space="0" w:sz="8" w:val="single"/>
+          <w:right w:color="000000" w:space="0" w:sz="8" w:val="single"/>
+          <w:insideH w:color="000000" w:space="0" w:sz="8" w:val="single"/>
+          <w:insideV w:color="000000" w:space="0" w:sz="8" w:val="single"/>
+        </w:tblBorders>
+        <w:tblLayout w:type="fixed"/>
+        <w:tblLook w:val="0600"/>
+      </w:tblPr>
+      <w:tblGrid>
+        <w:gridCol w:w="3120"/>
+        <w:gridCol w:w="3120"/>
+        <w:gridCol w:w="3120"/>
+        <w:tblGridChange w:id="0">
+          <w:tblGrid>
+            <w:gridCol w:w="3120"/>
+            <w:gridCol w:w="3120"/>
+            <w:gridCol w:w="3120"/>
+          </w:tblGrid>
+        </w:tblGridChange>
+      </w:tblGrid>
+      <w:tr>
+        <w:tc>
+          <w:tcPr>
+            <w:shd w:fill="auto" w:val="clear"/>
+            <w:tcMar>
+              <w:top w:w="100.0" w:type="dxa"/>
+              <w:left w:w="100.0" w:type="dxa"/>
+              <w:bottom w:w="100.0" w:type="dxa"/>
+              <w:right w:w="100.0" w:type="dxa"/>
+            </w:tcMar>
+            <w:vAlign w:val="top"/>
+          </w:tcPr>
+          <w:p>
+            <w:pPr>
+              <w:widowControl w:val="0"/>
+              <w:spacing w:line="240" w:lineRule="auto"/>
+              <w:rPr/>
+            </w:pPr>
+            <w:r>
+              <w:rPr>
+                <w:rtl w:val="0"/>
+              </w:rPr>
+              <w:t xml:space="preserve">Input</w:t>
+            </w:r>
+          </w:p>
+        </w:tc>
+        <w:tc>
+          <w:tcPr>
+            <w:shd w:fill="auto" w:val="clear"/>
+            <w:tcMar>
+              <w:top w:w="100.0" w:type="dxa"/>
+              <w:left w:w="100.0" w:type="dxa"/>
+              <w:bottom w:w="100.0" w:type="dxa"/>
+              <w:right w:w="100.0" w:type="dxa"/>
+            </w:tcMar>
+            <w:vAlign w:val="top"/>
+          </w:tcPr>
+          <w:p>
+            <w:pPr>
+              <w:widowControl w:val="0"/>
+              <w:spacing w:line="240" w:lineRule="auto"/>
+              <w:rPr/>
+            </w:pPr>
+            <w:r>
+              <w:rPr>
+                <w:rtl w:val="0"/>
+              </w:rPr>
+              <w:t xml:space="preserve">Expected Output</w:t>
+            </w:r>
+          </w:p>
+        </w:tc>
+        <w:tc>
+          <w:tcPr>
+            <w:shd w:fill="auto" w:val="clear"/>
+            <w:tcMar>
+              <w:top w:w="100.0" w:type="dxa"/>
+              <w:left w:w="100.0" w:type="dxa"/>
+              <w:bottom w:w="100.0" w:type="dxa"/>
+              <w:right w:w="100.0" w:type="dxa"/>
+            </w:tcMar>
+            <w:vAlign w:val="top"/>
+          </w:tcPr>
+          <w:p>
+            <w:pPr>
+              <w:widowControl w:val="0"/>
+              <w:spacing w:line="240" w:lineRule="auto"/>
+              <w:rPr/>
+            </w:pPr>
+            <w:r>
+              <w:rPr>
+                <w:rtl w:val="0"/>
+              </w:rPr>
+              <w:t xml:space="preserve">Output</w:t>
+            </w:r>
+          </w:p>
+        </w:tc>
+      </w:tr>
+      <w:tr>
+        <w:tc>
+          <w:tcPr>
+            <w:shd w:fill="auto" w:val="clear"/>
+            <w:tcMar>
+              <w:top w:w="100.0" w:type="dxa"/>
+              <w:left w:w="100.0" w:type="dxa"/>
+              <w:bottom w:w="100.0" w:type="dxa"/>
+              <w:right w:w="100.0" w:type="dxa"/>
+            </w:tcMar>
+            <w:vAlign w:val="top"/>
+          </w:tcPr>
+          <w:p>
+            <w:pPr>
+              <w:widowControl w:val="0"/>
+              <w:spacing w:line="240" w:lineRule="auto"/>
+              <w:rPr/>
+            </w:pPr>
+            <w:r>
+              <w:rPr>
+                <w:rtl w:val="0"/>
+              </w:rPr>
+              <w:t xml:space="preserve">first=Kyra</w:t>
+            </w:r>
+          </w:p>
+          <w:p>
+            <w:pPr>
+              <w:widowControl w:val="0"/>
+              <w:spacing w:line="240" w:lineRule="auto"/>
+              <w:rPr/>
+            </w:pPr>
+            <w:r>
+              <w:rPr>
+                <w:rtl w:val="0"/>
+              </w:rPr>
+              <w:t xml:space="preserve">participate=Y</w:t>
+            </w:r>
+          </w:p>
+          <w:p>
+            <w:pPr>
+              <w:widowControl w:val="0"/>
+              <w:spacing w:line="240" w:lineRule="auto"/>
+              <w:rPr/>
+            </w:pPr>
+            <w:r>
+              <w:rPr>
+                <w:rtl w:val="0"/>
+              </w:rPr>
+              <w:t xml:space="preserve">last=Samuel</w:t>
+            </w:r>
+          </w:p>
+          <w:p>
+            <w:pPr>
+              <w:widowControl w:val="0"/>
+              <w:spacing w:line="240" w:lineRule="auto"/>
+              <w:rPr/>
+            </w:pPr>
+            <w:r>
+              <w:rPr>
+                <w:rtl w:val="0"/>
+              </w:rPr>
+              <w:t xml:space="preserve">participate=Y</w:t>
+            </w:r>
+          </w:p>
+          <w:p>
+            <w:pPr>
+              <w:widowControl w:val="0"/>
+              <w:spacing w:line="240" w:lineRule="auto"/>
+              <w:rPr/>
+            </w:pPr>
+            <w:r>
+              <w:rPr>
+                <w:rtl w:val="0"/>
+              </w:rPr>
+              <w:t xml:space="preserve">age=54</w:t>
+            </w:r>
+          </w:p>
+          <w:p>
+            <w:pPr>
+              <w:widowControl w:val="0"/>
+              <w:spacing w:line="240" w:lineRule="auto"/>
+              <w:rPr/>
+            </w:pPr>
+            <w:r>
+              <w:rPr>
+                <w:rtl w:val="0"/>
+              </w:rPr>
+              <w:t xml:space="preserve">participate=N</w:t>
+            </w:r>
+          </w:p>
+        </w:tc>
+        <w:tc>
+          <w:tcPr>
+            <w:shd w:fill="auto" w:val="clear"/>
+            <w:tcMar>
+              <w:top w:w="100.0" w:type="dxa"/>
+              <w:left w:w="100.0" w:type="dxa"/>
+              <w:bottom w:w="100.0" w:type="dxa"/>
+              <w:right w:w="100.0" w:type="dxa"/>
+            </w:tcMar>
+            <w:vAlign w:val="top"/>
+          </w:tcPr>
+          <w:p>
+            <w:pPr>
+              <w:widowControl w:val="0"/>
+              <w:spacing w:line="240" w:lineRule="auto"/>
+              <w:rPr/>
+            </w:pPr>
+            <w:r>
+              <w:rPr>
+                <w:rtl w:val="0"/>
+              </w:rPr>
+              <w:t xml:space="preserve">Thank you for participating. Goodbye!</w:t>
+            </w:r>
+          </w:p>
+        </w:tc>
+        <w:tc>
+          <w:tcPr>
+            <w:shd w:fill="auto" w:val="clear"/>
+            <w:tcMar>
+              <w:top w:w="100.0" w:type="dxa"/>
+              <w:left w:w="100.0" w:type="dxa"/>
+              <w:bottom w:w="100.0" w:type="dxa"/>
+              <w:right w:w="100.0" w:type="dxa"/>
+            </w:tcMar>
+            <w:vAlign w:val="top"/>
+          </w:tcPr>
+          <w:p>
+            <w:pPr>
+              <w:widowControl w:val="0"/>
+              <w:spacing w:line="240" w:lineRule="auto"/>
+              <w:rPr/>
+            </w:pPr>
+            <w:r>
+              <w:rPr>
+                <w:rtl w:val="0"/>
+              </w:rPr>
+              <w:t xml:space="preserve">Thank you for participating. Goodbye!</w:t>
+            </w:r>
+          </w:p>
+        </w:tc>
+      </w:tr>
+    </w:tbl>
+    <w:p>
+      <w:pPr>
+        <w:rPr/>
+      </w:pPr>
+      <w:r>
+        <w:rPr>
+          <w:rtl w:val="0"/>
+        </w:rPr>
+      </w:r>
+    </w:p>
+    <w:p>
+      <w:pPr>
         <w:ind w:left="1440" w:firstLine="0"/>
         <w:rPr/>
       </w:pPr>
+      <w:r>
+        <w:rPr>
+          <w:rtl w:val="0"/>
+        </w:rPr>
+        <w:t xml:space="preserve"> </w:t>
+      </w:r>
       <w:r>
         <w:rPr/>
         <w:drawing>
           <wp:inline distB="114300" distT="114300" distL="114300" distR="114300">
-            <wp:extent cx="3943350" cy="1695450"/>
+            <wp:extent cx="3943350" cy="866188"/>
             <wp:effectExtent b="0" l="0" r="0" t="0"/>
-            <wp:docPr id="8" name="image7.png"/>
+            <wp:docPr id="5" name="image4.png"/>
             <a:graphic>
               <a:graphicData uri="http://schemas.openxmlformats.org/drawingml/2006/picture">
                 <pic:pic>
                   <pic:nvPicPr>
-                    <pic:cNvPr id="0" name="image7.png"/>
+                    <pic:cNvPr id="0" name="image4.png"/>
                     <pic:cNvPicPr preferRelativeResize="0"/>
                   </pic:nvPicPr>
                   <pic:blipFill>
                     <a:blip r:embed="rId8"/>
-                    <a:srcRect b="0" l="0" r="0" t="0"/>
+                    <a:srcRect b="0" l="0" r="0" t="48911"/>
                     <a:stretch>
                       <a:fillRect/>
                     </a:stretch>
@@ -317,7 +1680,7 @@
                   <pic:spPr>
                     <a:xfrm>
                       <a:off x="0" y="0"/>
-                      <a:ext cx="3943350" cy="1695450"/>
+                      <a:ext cx="3943350" cy="866188"/>
                     </a:xfrm>
                     <a:prstGeom prst="rect"/>
                     <a:ln/>
@@ -347,35 +1710,263 @@
     </w:p>
     <w:p>
       <w:pPr>
-        <w:pStyle w:val="Heading1"/>
-        <w:rPr/>
-      </w:pPr>
-      <w:bookmarkStart w:colFirst="0" w:colLast="0" w:name="_6a3m0mvl33ye" w:id="8"/>
-      <w:bookmarkEnd w:id="8"/>
-      <w:r>
-        <w:rPr>
-          <w:rtl w:val="0"/>
-        </w:rPr>
-        <w:t xml:space="preserve">Error Checking</w:t>
-      </w:r>
-    </w:p>
-    <w:p>
-      <w:pPr>
         <w:pStyle w:val="Heading2"/>
         <w:numPr>
           <w:ilvl w:val="0"/>
-          <w:numId w:val="5"/>
+          <w:numId w:val="7"/>
         </w:numPr>
         <w:ind w:left="1440" w:hanging="360"/>
         <w:rPr/>
       </w:pPr>
-      <w:bookmarkStart w:colFirst="0" w:colLast="0" w:name="_yjqgwhydozz6" w:id="9"/>
-      <w:bookmarkEnd w:id="9"/>
-      <w:r>
-        <w:rPr>
-          <w:rtl w:val="0"/>
-        </w:rPr>
-        <w:t xml:space="preserve">Invalid Names</w:t>
+      <w:bookmarkStart w:colFirst="0" w:colLast="0" w:name="_xgjnlue9r24f" w:id="8"/>
+      <w:bookmarkEnd w:id="8"/>
+      <w:r>
+        <w:rPr>
+          <w:rtl w:val="0"/>
+        </w:rPr>
+        <w:t xml:space="preserve"> Exiting Program</w:t>
+      </w:r>
+    </w:p>
+    <w:p>
+      <w:pPr>
+        <w:rPr/>
+      </w:pPr>
+      <w:r>
+        <w:rPr>
+          <w:rtl w:val="0"/>
+        </w:rPr>
+      </w:r>
+    </w:p>
+    <w:tbl>
+      <w:tblPr>
+        <w:tblStyle w:val="Table4"/>
+        <w:tblW w:w="9360.0" w:type="dxa"/>
+        <w:jc w:val="left"/>
+        <w:tblInd w:w="100.0" w:type="pct"/>
+        <w:tblBorders>
+          <w:top w:color="000000" w:space="0" w:sz="8" w:val="single"/>
+          <w:left w:color="000000" w:space="0" w:sz="8" w:val="single"/>
+          <w:bottom w:color="000000" w:space="0" w:sz="8" w:val="single"/>
+          <w:right w:color="000000" w:space="0" w:sz="8" w:val="single"/>
+          <w:insideH w:color="000000" w:space="0" w:sz="8" w:val="single"/>
+          <w:insideV w:color="000000" w:space="0" w:sz="8" w:val="single"/>
+        </w:tblBorders>
+        <w:tblLayout w:type="fixed"/>
+        <w:tblLook w:val="0600"/>
+      </w:tblPr>
+      <w:tblGrid>
+        <w:gridCol w:w="3120"/>
+        <w:gridCol w:w="3120"/>
+        <w:gridCol w:w="3120"/>
+        <w:tblGridChange w:id="0">
+          <w:tblGrid>
+            <w:gridCol w:w="3120"/>
+            <w:gridCol w:w="3120"/>
+            <w:gridCol w:w="3120"/>
+          </w:tblGrid>
+        </w:tblGridChange>
+      </w:tblGrid>
+      <w:tr>
+        <w:tc>
+          <w:tcPr>
+            <w:shd w:fill="auto" w:val="clear"/>
+            <w:tcMar>
+              <w:top w:w="100.0" w:type="dxa"/>
+              <w:left w:w="100.0" w:type="dxa"/>
+              <w:bottom w:w="100.0" w:type="dxa"/>
+              <w:right w:w="100.0" w:type="dxa"/>
+            </w:tcMar>
+            <w:vAlign w:val="top"/>
+          </w:tcPr>
+          <w:p>
+            <w:pPr>
+              <w:widowControl w:val="0"/>
+              <w:spacing w:line="240" w:lineRule="auto"/>
+              <w:rPr/>
+            </w:pPr>
+            <w:r>
+              <w:rPr>
+                <w:rtl w:val="0"/>
+              </w:rPr>
+              <w:t xml:space="preserve">Input</w:t>
+            </w:r>
+          </w:p>
+        </w:tc>
+        <w:tc>
+          <w:tcPr>
+            <w:shd w:fill="auto" w:val="clear"/>
+            <w:tcMar>
+              <w:top w:w="100.0" w:type="dxa"/>
+              <w:left w:w="100.0" w:type="dxa"/>
+              <w:bottom w:w="100.0" w:type="dxa"/>
+              <w:right w:w="100.0" w:type="dxa"/>
+            </w:tcMar>
+            <w:vAlign w:val="top"/>
+          </w:tcPr>
+          <w:p>
+            <w:pPr>
+              <w:widowControl w:val="0"/>
+              <w:spacing w:line="240" w:lineRule="auto"/>
+              <w:rPr/>
+            </w:pPr>
+            <w:r>
+              <w:rPr>
+                <w:rtl w:val="0"/>
+              </w:rPr>
+              <w:t xml:space="preserve">Expected Output</w:t>
+            </w:r>
+          </w:p>
+        </w:tc>
+        <w:tc>
+          <w:tcPr>
+            <w:shd w:fill="auto" w:val="clear"/>
+            <w:tcMar>
+              <w:top w:w="100.0" w:type="dxa"/>
+              <w:left w:w="100.0" w:type="dxa"/>
+              <w:bottom w:w="100.0" w:type="dxa"/>
+              <w:right w:w="100.0" w:type="dxa"/>
+            </w:tcMar>
+            <w:vAlign w:val="top"/>
+          </w:tcPr>
+          <w:p>
+            <w:pPr>
+              <w:widowControl w:val="0"/>
+              <w:spacing w:line="240" w:lineRule="auto"/>
+              <w:rPr/>
+            </w:pPr>
+            <w:r>
+              <w:rPr>
+                <w:rtl w:val="0"/>
+              </w:rPr>
+              <w:t xml:space="preserve">Output</w:t>
+            </w:r>
+          </w:p>
+        </w:tc>
+      </w:tr>
+      <w:tr>
+        <w:tc>
+          <w:tcPr>
+            <w:shd w:fill="auto" w:val="clear"/>
+            <w:tcMar>
+              <w:top w:w="100.0" w:type="dxa"/>
+              <w:left w:w="100.0" w:type="dxa"/>
+              <w:bottom w:w="100.0" w:type="dxa"/>
+              <w:right w:w="100.0" w:type="dxa"/>
+            </w:tcMar>
+            <w:vAlign w:val="top"/>
+          </w:tcPr>
+          <w:p>
+            <w:pPr>
+              <w:widowControl w:val="0"/>
+              <w:spacing w:line="240" w:lineRule="auto"/>
+              <w:rPr/>
+            </w:pPr>
+            <w:r>
+              <w:rPr>
+                <w:rtl w:val="0"/>
+              </w:rPr>
+              <w:t xml:space="preserve">first=Kyra</w:t>
+            </w:r>
+          </w:p>
+          <w:p>
+            <w:pPr>
+              <w:widowControl w:val="0"/>
+              <w:spacing w:line="240" w:lineRule="auto"/>
+              <w:rPr/>
+            </w:pPr>
+            <w:r>
+              <w:rPr>
+                <w:rtl w:val="0"/>
+              </w:rPr>
+              <w:t xml:space="preserve">last=&lt;</w:t>
+            </w:r>
+          </w:p>
+        </w:tc>
+        <w:tc>
+          <w:tcPr>
+            <w:shd w:fill="auto" w:val="clear"/>
+            <w:tcMar>
+              <w:top w:w="100.0" w:type="dxa"/>
+              <w:left w:w="100.0" w:type="dxa"/>
+              <w:bottom w:w="100.0" w:type="dxa"/>
+              <w:right w:w="100.0" w:type="dxa"/>
+            </w:tcMar>
+            <w:vAlign w:val="top"/>
+          </w:tcPr>
+          <w:p>
+            <w:pPr>
+              <w:widowControl w:val="0"/>
+              <w:spacing w:line="240" w:lineRule="auto"/>
+              <w:rPr/>
+            </w:pPr>
+            <w:r>
+              <w:rPr>
+                <w:rtl w:val="0"/>
+              </w:rPr>
+              <w:t xml:space="preserve">Thank you for participating! Goodbye.</w:t>
+            </w:r>
+          </w:p>
+          <w:p>
+            <w:pPr>
+              <w:widowControl w:val="0"/>
+              <w:spacing w:line="240" w:lineRule="auto"/>
+              <w:rPr/>
+            </w:pPr>
+            <w:r>
+              <w:rPr>
+                <w:rtl w:val="0"/>
+              </w:rPr>
+              <w:t xml:space="preserve"> </w:t>
+            </w:r>
+          </w:p>
+        </w:tc>
+        <w:tc>
+          <w:tcPr>
+            <w:shd w:fill="auto" w:val="clear"/>
+            <w:tcMar>
+              <w:top w:w="100.0" w:type="dxa"/>
+              <w:left w:w="100.0" w:type="dxa"/>
+              <w:bottom w:w="100.0" w:type="dxa"/>
+              <w:right w:w="100.0" w:type="dxa"/>
+            </w:tcMar>
+            <w:vAlign w:val="top"/>
+          </w:tcPr>
+          <w:p>
+            <w:pPr>
+              <w:widowControl w:val="0"/>
+              <w:spacing w:line="240" w:lineRule="auto"/>
+              <w:rPr/>
+            </w:pPr>
+            <w:r>
+              <w:rPr>
+                <w:rtl w:val="0"/>
+              </w:rPr>
+              <w:t xml:space="preserve">Thank you for participating! Goodbye.</w:t>
+            </w:r>
+          </w:p>
+        </w:tc>
+      </w:tr>
+    </w:tbl>
+    <w:p>
+      <w:pPr>
+        <w:rPr/>
+      </w:pPr>
+      <w:r>
+        <w:rPr>
+          <w:rtl w:val="0"/>
+        </w:rPr>
+      </w:r>
+    </w:p>
+    <w:p>
+      <w:pPr>
+        <w:ind w:left="0" w:firstLine="0"/>
+        <w:rPr/>
+      </w:pPr>
+      <w:r>
+        <w:rPr>
+          <w:rtl w:val="0"/>
+        </w:rPr>
+        <w:t xml:space="preserve"> </w:t>
       </w:r>
     </w:p>
     <w:p>
@@ -387,14 +1978,14 @@
         <w:rPr/>
         <w:drawing>
           <wp:inline distB="114300" distT="114300" distL="114300" distR="114300">
-            <wp:extent cx="3943350" cy="1666875"/>
+            <wp:extent cx="3895725" cy="1371600"/>
             <wp:effectExtent b="0" l="0" r="0" t="0"/>
-            <wp:docPr id="2" name="image9.png"/>
+            <wp:docPr id="11" name="image13.png"/>
             <a:graphic>
               <a:graphicData uri="http://schemas.openxmlformats.org/drawingml/2006/picture">
                 <pic:pic>
                   <pic:nvPicPr>
-                    <pic:cNvPr id="0" name="image9.png"/>
+                    <pic:cNvPr id="0" name="image13.png"/>
                     <pic:cNvPicPr preferRelativeResize="0"/>
                   </pic:nvPicPr>
                   <pic:blipFill>
@@ -407,7 +1998,7 @@
                   <pic:spPr>
                     <a:xfrm>
                       <a:off x="0" y="0"/>
-                      <a:ext cx="3943350" cy="1666875"/>
+                      <a:ext cx="3895725" cy="1371600"/>
                     </a:xfrm>
                     <a:prstGeom prst="rect"/>
                     <a:ln/>
@@ -426,55 +2017,59 @@
     </w:p>
     <w:p>
       <w:pPr>
+        <w:pStyle w:val="Heading1"/>
+        <w:rPr/>
+      </w:pPr>
+      <w:bookmarkStart w:colFirst="0" w:colLast="0" w:name="_6a3m0mvl33ye" w:id="9"/>
+      <w:bookmarkEnd w:id="9"/>
+      <w:r>
+        <w:rPr>
+          <w:rtl w:val="0"/>
+        </w:rPr>
+        <w:t xml:space="preserve">Error Checking</w:t>
+      </w:r>
+    </w:p>
+    <w:p>
+      <w:pPr>
         <w:pStyle w:val="Heading2"/>
         <w:numPr>
           <w:ilvl w:val="0"/>
-          <w:numId w:val="5"/>
+          <w:numId w:val="6"/>
         </w:numPr>
         <w:ind w:left="1440" w:hanging="360"/>
         <w:rPr/>
       </w:pPr>
-      <w:bookmarkStart w:colFirst="0" w:colLast="0" w:name="_yaafn59rols1" w:id="10"/>
+      <w:bookmarkStart w:colFirst="0" w:colLast="0" w:name="_yjqgwhydozz6" w:id="10"/>
       <w:bookmarkEnd w:id="10"/>
       <w:r>
         <w:rPr>
           <w:rtl w:val="0"/>
         </w:rPr>
-        <w:t xml:space="preserve">Invalid Age</w:t>
-      </w:r>
-    </w:p>
-    <w:p>
-      <w:pPr>
-        <w:rPr/>
-      </w:pPr>
-      <w:r>
-        <w:rPr>
-          <w:rtl w:val="0"/>
-        </w:rPr>
-      </w:r>
-    </w:p>
-    <w:p>
-      <w:pPr>
-        <w:jc w:val="center"/>
+        <w:t xml:space="preserve">Invalid Names</w:t>
+      </w:r>
+    </w:p>
+    <w:p>
+      <w:pPr>
+        <w:ind w:left="1440" w:firstLine="0"/>
         <w:rPr/>
       </w:pPr>
       <w:r>
         <w:rPr/>
         <w:drawing>
           <wp:inline distB="114300" distT="114300" distL="114300" distR="114300">
-            <wp:extent cx="4000500" cy="1543050"/>
+            <wp:extent cx="3943350" cy="877959"/>
             <wp:effectExtent b="0" l="0" r="0" t="0"/>
-            <wp:docPr id="10" name="image12.png"/>
+            <wp:docPr id="2" name="image10.png"/>
             <a:graphic>
               <a:graphicData uri="http://schemas.openxmlformats.org/drawingml/2006/picture">
                 <pic:pic>
                   <pic:nvPicPr>
-                    <pic:cNvPr id="0" name="image12.png"/>
+                    <pic:cNvPr id="0" name="image10.png"/>
                     <pic:cNvPicPr preferRelativeResize="0"/>
                   </pic:nvPicPr>
                   <pic:blipFill>
                     <a:blip r:embed="rId10"/>
-                    <a:srcRect b="0" l="0" r="0" t="0"/>
+                    <a:srcRect b="0" l="0" r="0" t="47329"/>
                     <a:stretch>
                       <a:fillRect/>
                     </a:stretch>
@@ -482,7 +2077,7 @@
                   <pic:spPr>
                     <a:xfrm>
                       <a:off x="0" y="0"/>
-                      <a:ext cx="4000500" cy="1543050"/>
+                      <a:ext cx="3943350" cy="877959"/>
                     </a:xfrm>
                     <a:prstGeom prst="rect"/>
                     <a:ln/>
@@ -501,6 +2096,81 @@
     </w:p>
     <w:p>
       <w:pPr>
+        <w:pStyle w:val="Heading2"/>
+        <w:numPr>
+          <w:ilvl w:val="0"/>
+          <w:numId w:val="6"/>
+        </w:numPr>
+        <w:ind w:left="1440" w:hanging="360"/>
+        <w:rPr/>
+      </w:pPr>
+      <w:bookmarkStart w:colFirst="0" w:colLast="0" w:name="_yaafn59rols1" w:id="11"/>
+      <w:bookmarkEnd w:id="11"/>
+      <w:r>
+        <w:rPr>
+          <w:rtl w:val="0"/>
+        </w:rPr>
+        <w:t xml:space="preserve">Invalid Age</w:t>
+      </w:r>
+    </w:p>
+    <w:p>
+      <w:pPr>
+        <w:rPr/>
+      </w:pPr>
+      <w:r>
+        <w:rPr>
+          <w:rtl w:val="0"/>
+        </w:rPr>
+      </w:r>
+    </w:p>
+    <w:p>
+      <w:pPr>
+        <w:jc w:val="center"/>
+        <w:rPr/>
+      </w:pPr>
+      <w:r>
+        <w:rPr/>
+        <w:drawing>
+          <wp:inline distB="114300" distT="114300" distL="114300" distR="114300">
+            <wp:extent cx="4000500" cy="680256"/>
+            <wp:effectExtent b="0" l="0" r="0" t="0"/>
+            <wp:docPr id="13" name="image8.png"/>
+            <a:graphic>
+              <a:graphicData uri="http://schemas.openxmlformats.org/drawingml/2006/picture">
+                <pic:pic>
+                  <pic:nvPicPr>
+                    <pic:cNvPr id="0" name="image8.png"/>
+                    <pic:cNvPicPr preferRelativeResize="0"/>
+                  </pic:nvPicPr>
+                  <pic:blipFill>
+                    <a:blip r:embed="rId11"/>
+                    <a:srcRect b="0" l="0" r="0" t="55914"/>
+                    <a:stretch>
+                      <a:fillRect/>
+                    </a:stretch>
+                  </pic:blipFill>
+                  <pic:spPr>
+                    <a:xfrm>
+                      <a:off x="0" y="0"/>
+                      <a:ext cx="4000500" cy="680256"/>
+                    </a:xfrm>
+                    <a:prstGeom prst="rect"/>
+                    <a:ln/>
+                  </pic:spPr>
+                </pic:pic>
+              </a:graphicData>
+            </a:graphic>
+          </wp:inline>
+        </w:drawing>
+      </w:r>
+      <w:r>
+        <w:rPr>
+          <w:rtl w:val="0"/>
+        </w:rPr>
+      </w:r>
+    </w:p>
+    <w:p>
+      <w:pPr>
         <w:numPr>
           <w:ilvl w:val="0"/>
           <w:numId w:val="2"/>
@@ -514,9 +2184,27 @@
         <w:rPr>
           <w:rtl w:val="0"/>
         </w:rPr>
-        <w:t xml:space="preserve">Checks for ages below 119! </w:t>
-      </w:r>
-      <w:hyperlink r:id="rId11">
+        <w:t xml:space="preserve">Checks for ages greater than 119 (includes 119).</w:t>
+      </w:r>
+    </w:p>
+    <w:p>
+      <w:pPr>
+        <w:numPr>
+          <w:ilvl w:val="0"/>
+          <w:numId w:val="2"/>
+        </w:numPr>
+        <w:ind w:left="2160" w:hanging="360"/>
+        <w:rPr>
+          <w:u w:val="none"/>
+        </w:rPr>
+      </w:pPr>
+      <w:r>
+        <w:rPr>
+          <w:rtl w:val="0"/>
+        </w:rPr>
+        <w:t xml:space="preserve"> </w:t>
+      </w:r>
+      <w:hyperlink r:id="rId12">
         <w:r>
           <w:rPr>
             <w:color w:val="1155cc"/>
@@ -534,6 +2222,86 @@
     </w:p>
     <w:p>
       <w:pPr>
+        <w:rPr/>
+      </w:pPr>
+      <w:r>
+        <w:rPr>
+          <w:rtl w:val="0"/>
+        </w:rPr>
+      </w:r>
+    </w:p>
+    <w:p>
+      <w:pPr>
+        <w:jc w:val="center"/>
+        <w:rPr/>
+      </w:pPr>
+      <w:r>
+        <w:rPr/>
+        <w:drawing>
+          <wp:inline distB="114300" distT="114300" distL="114300" distR="114300">
+            <wp:extent cx="4457700" cy="628650"/>
+            <wp:effectExtent b="0" l="0" r="0" t="0"/>
+            <wp:docPr id="10" name="image6.png"/>
+            <a:graphic>
+              <a:graphicData uri="http://schemas.openxmlformats.org/drawingml/2006/picture">
+                <pic:pic>
+                  <pic:nvPicPr>
+                    <pic:cNvPr id="0" name="image6.png"/>
+                    <pic:cNvPicPr preferRelativeResize="0"/>
+                  </pic:nvPicPr>
+                  <pic:blipFill>
+                    <a:blip r:embed="rId13"/>
+                    <a:srcRect b="0" l="0" r="0" t="0"/>
+                    <a:stretch>
+                      <a:fillRect/>
+                    </a:stretch>
+                  </pic:blipFill>
+                  <pic:spPr>
+                    <a:xfrm>
+                      <a:off x="0" y="0"/>
+                      <a:ext cx="4457700" cy="628650"/>
+                    </a:xfrm>
+                    <a:prstGeom prst="rect"/>
+                    <a:ln/>
+                  </pic:spPr>
+                </pic:pic>
+              </a:graphicData>
+            </a:graphic>
+          </wp:inline>
+        </w:drawing>
+      </w:r>
+      <w:r>
+        <w:rPr>
+          <w:rtl w:val="0"/>
+        </w:rPr>
+      </w:r>
+    </w:p>
+    <w:p>
+      <w:pPr>
+        <w:numPr>
+          <w:ilvl w:val="0"/>
+          <w:numId w:val="4"/>
+        </w:numPr>
+        <w:ind w:left="720" w:hanging="360"/>
+        <w:jc w:val="center"/>
+        <w:rPr>
+          <w:u w:val="none"/>
+        </w:rPr>
+      </w:pPr>
+      <w:r>
+        <w:rPr>
+          <w:rtl w:val="0"/>
+        </w:rPr>
+        <w:t xml:space="preserve">Checks for ages above 17</w:t>
+      </w:r>
+      <w:r>
+        <w:rPr>
+          <w:rtl w:val="0"/>
+        </w:rPr>
+      </w:r>
+    </w:p>
+    <w:p>
+      <w:pPr>
         <w:ind w:left="0" w:firstLine="0"/>
         <w:rPr/>
       </w:pPr>
@@ -554,16 +2322,16 @@
           <wp:inline distB="114300" distT="114300" distL="114300" distR="114300">
             <wp:extent cx="4038600" cy="571822"/>
             <wp:effectExtent b="0" l="0" r="0" t="0"/>
-            <wp:docPr id="6" name="image3.png"/>
+            <wp:docPr id="8" name="image14.png"/>
             <a:graphic>
               <a:graphicData uri="http://schemas.openxmlformats.org/drawingml/2006/picture">
                 <pic:pic>
                   <pic:nvPicPr>
-                    <pic:cNvPr id="0" name="image3.png"/>
+                    <pic:cNvPr id="0" name="image14.png"/>
                     <pic:cNvPicPr preferRelativeResize="0"/>
                   </pic:nvPicPr>
                   <pic:blipFill>
-                    <a:blip r:embed="rId12"/>
+                    <a:blip r:embed="rId14"/>
                     <a:srcRect b="0" l="0" r="0" t="68568"/>
                     <a:stretch>
                       <a:fillRect/>
@@ -593,7 +2361,7 @@
       <w:pPr>
         <w:numPr>
           <w:ilvl w:val="0"/>
-          <w:numId w:val="4"/>
+          <w:numId w:val="5"/>
         </w:numPr>
         <w:spacing w:after="0" w:afterAutospacing="0"/>
         <w:ind w:left="3600" w:hanging="360"/>
@@ -613,13 +2381,13 @@
         <w:pStyle w:val="Heading2"/>
         <w:numPr>
           <w:ilvl w:val="0"/>
-          <w:numId w:val="5"/>
+          <w:numId w:val="6"/>
         </w:numPr>
         <w:spacing w:before="0" w:beforeAutospacing="0"/>
         <w:rPr/>
       </w:pPr>
-      <w:bookmarkStart w:colFirst="0" w:colLast="0" w:name="_yjqgwhydozz6" w:id="9"/>
-      <w:bookmarkEnd w:id="9"/>
+      <w:bookmarkStart w:colFirst="0" w:colLast="0" w:name="_yjqgwhydozz6" w:id="10"/>
+      <w:bookmarkEnd w:id="10"/>
       <w:r>
         <w:rPr>
           <w:rtl w:val="0"/>
@@ -644,16 +2412,16 @@
           <wp:inline distB="114300" distT="114300" distL="114300" distR="114300">
             <wp:extent cx="3914775" cy="647700"/>
             <wp:effectExtent b="0" l="0" r="0" t="0"/>
-            <wp:docPr id="9" name="image10.png"/>
+            <wp:docPr id="12" name="image7.png"/>
             <a:graphic>
               <a:graphicData uri="http://schemas.openxmlformats.org/drawingml/2006/picture">
                 <pic:pic>
                   <pic:nvPicPr>
-                    <pic:cNvPr id="0" name="image10.png"/>
+                    <pic:cNvPr id="0" name="image7.png"/>
                     <pic:cNvPicPr preferRelativeResize="0"/>
                   </pic:nvPicPr>
                   <pic:blipFill>
-                    <a:blip r:embed="rId13"/>
+                    <a:blip r:embed="rId15"/>
                     <a:srcRect b="0" l="0" r="0" t="0"/>
                     <a:stretch>
                       <a:fillRect/>
@@ -695,13 +2463,13 @@
         <w:pStyle w:val="Heading2"/>
         <w:numPr>
           <w:ilvl w:val="0"/>
-          <w:numId w:val="5"/>
+          <w:numId w:val="6"/>
         </w:numPr>
         <w:ind w:left="1440" w:hanging="360"/>
         <w:rPr/>
       </w:pPr>
-      <w:bookmarkStart w:colFirst="0" w:colLast="0" w:name="_yjqgwhydozz6" w:id="9"/>
-      <w:bookmarkEnd w:id="9"/>
+      <w:bookmarkStart w:colFirst="0" w:colLast="0" w:name="_yjqgwhydozz6" w:id="10"/>
+      <w:bookmarkEnd w:id="10"/>
       <w:r>
         <w:rPr>
           <w:rtl w:val="0"/>
@@ -731,16 +2499,16 @@
           <wp:inline distB="114300" distT="114300" distL="114300" distR="114300">
             <wp:extent cx="4981575" cy="2667000"/>
             <wp:effectExtent b="0" l="0" r="0" t="0"/>
-            <wp:docPr id="7" name="image8.png"/>
+            <wp:docPr id="9" name="image12.png"/>
             <a:graphic>
               <a:graphicData uri="http://schemas.openxmlformats.org/drawingml/2006/picture">
                 <pic:pic>
                   <pic:nvPicPr>
-                    <pic:cNvPr id="0" name="image8.png"/>
+                    <pic:cNvPr id="0" name="image12.png"/>
                     <pic:cNvPicPr preferRelativeResize="0"/>
                   </pic:nvPicPr>
                   <pic:blipFill>
-                    <a:blip r:embed="rId14"/>
+                    <a:blip r:embed="rId16"/>
                     <a:srcRect b="0" l="0" r="0" t="0"/>
                     <a:stretch>
                       <a:fillRect/>
@@ -865,16 +2633,16 @@
           <wp:inline distB="114300" distT="114300" distL="114300" distR="114300">
             <wp:extent cx="4981575" cy="2447925"/>
             <wp:effectExtent b="0" l="0" r="0" t="0"/>
-            <wp:docPr id="1" name="image11.png"/>
+            <wp:docPr id="1" name="image9.png"/>
             <a:graphic>
               <a:graphicData uri="http://schemas.openxmlformats.org/drawingml/2006/picture">
                 <pic:pic>
                   <pic:nvPicPr>
-                    <pic:cNvPr id="0" name="image11.png"/>
+                    <pic:cNvPr id="0" name="image9.png"/>
                     <pic:cNvPicPr preferRelativeResize="0"/>
                   </pic:nvPicPr>
                   <pic:blipFill>
-                    <a:blip r:embed="rId15"/>
+                    <a:blip r:embed="rId17"/>
                     <a:srcRect b="0" l="0" r="0" t="0"/>
                     <a:stretch>
                       <a:fillRect/>
@@ -904,7 +2672,7 @@
       <w:pPr>
         <w:numPr>
           <w:ilvl w:val="0"/>
-          <w:numId w:val="8"/>
+          <w:numId w:val="9"/>
         </w:numPr>
         <w:ind w:left="4320" w:hanging="360"/>
         <w:rPr>
@@ -939,16 +2707,16 @@
           <wp:inline distB="114300" distT="114300" distL="114300" distR="114300">
             <wp:extent cx="3057525" cy="571500"/>
             <wp:effectExtent b="0" l="0" r="0" t="0"/>
-            <wp:docPr id="5" name="image6.png"/>
+            <wp:docPr id="6" name="image5.png"/>
             <a:graphic>
               <a:graphicData uri="http://schemas.openxmlformats.org/drawingml/2006/picture">
                 <pic:pic>
                   <pic:nvPicPr>
-                    <pic:cNvPr id="0" name="image6.png"/>
+                    <pic:cNvPr id="0" name="image5.png"/>
                     <pic:cNvPicPr preferRelativeResize="0"/>
                   </pic:nvPicPr>
                   <pic:blipFill>
-                    <a:blip r:embed="rId16"/>
+                    <a:blip r:embed="rId18"/>
                     <a:srcRect b="0" l="0" r="0" t="0"/>
                     <a:stretch>
                       <a:fillRect/>
@@ -998,8 +2766,8 @@
         <w:pStyle w:val="Heading1"/>
         <w:rPr/>
       </w:pPr>
-      <w:bookmarkStart w:colFirst="0" w:colLast="0" w:name="_epq0ucd27ksb" w:id="11"/>
-      <w:bookmarkEnd w:id="11"/>
+      <w:bookmarkStart w:colFirst="0" w:colLast="0" w:name="_epq0ucd27ksb" w:id="12"/>
+      <w:bookmarkEnd w:id="12"/>
       <w:r>
         <w:rPr>
           <w:rtl w:val="0"/>
@@ -1022,8 +2790,8 @@
         <w:pStyle w:val="Heading2"/>
         <w:rPr/>
       </w:pPr>
-      <w:bookmarkStart w:colFirst="0" w:colLast="0" w:name="_kjmgjhe7du7h" w:id="12"/>
-      <w:bookmarkEnd w:id="12"/>
+      <w:bookmarkStart w:colFirst="0" w:colLast="0" w:name="_kjmgjhe7du7h" w:id="13"/>
+      <w:bookmarkEnd w:id="13"/>
       <w:r>
         <w:rPr>
           <w:rtl w:val="0"/>
@@ -1053,16 +2821,16 @@
           <wp:inline distB="114300" distT="114300" distL="114300" distR="114300">
             <wp:extent cx="4943475" cy="1981200"/>
             <wp:effectExtent b="0" l="0" r="0" t="0"/>
-            <wp:docPr id="3" name="image4.png"/>
+            <wp:docPr id="3" name="image1.png"/>
             <a:graphic>
               <a:graphicData uri="http://schemas.openxmlformats.org/drawingml/2006/picture">
                 <pic:pic>
                   <pic:nvPicPr>
-                    <pic:cNvPr id="0" name="image4.png"/>
+                    <pic:cNvPr id="0" name="image1.png"/>
                     <pic:cNvPicPr preferRelativeResize="0"/>
                   </pic:nvPicPr>
                   <pic:blipFill>
-                    <a:blip r:embed="rId17"/>
+                    <a:blip r:embed="rId19"/>
                     <a:srcRect b="0" l="0" r="0" t="0"/>
                     <a:stretch>
                       <a:fillRect/>
@@ -1115,8 +2883,8 @@
         <w:pStyle w:val="Heading2"/>
         <w:rPr/>
       </w:pPr>
-      <w:bookmarkStart w:colFirst="0" w:colLast="0" w:name="_otczm4ksn8x8" w:id="13"/>
-      <w:bookmarkEnd w:id="13"/>
+      <w:bookmarkStart w:colFirst="0" w:colLast="0" w:name="_otczm4ksn8x8" w:id="14"/>
+      <w:bookmarkEnd w:id="14"/>
       <w:r>
         <w:rPr>
           <w:rtl w:val="0"/>
@@ -1146,16 +2914,16 @@
           <wp:inline distB="114300" distT="114300" distL="114300" distR="114300">
             <wp:extent cx="5314950" cy="762000"/>
             <wp:effectExtent b="0" l="0" r="0" t="0"/>
-            <wp:docPr id="4" name="image5.png"/>
+            <wp:docPr id="4" name="image11.png"/>
             <a:graphic>
               <a:graphicData uri="http://schemas.openxmlformats.org/drawingml/2006/picture">
                 <pic:pic>
                   <pic:nvPicPr>
-                    <pic:cNvPr id="0" name="image5.png"/>
+                    <pic:cNvPr id="0" name="image11.png"/>
                     <pic:cNvPicPr preferRelativeResize="0"/>
                   </pic:nvPicPr>
                   <pic:blipFill>
-                    <a:blip r:embed="rId18"/>
+                    <a:blip r:embed="rId20"/>
                     <a:srcRect b="0" l="0" r="0" t="0"/>
                     <a:stretch>
                       <a:fillRect/>
@@ -1529,13 +3297,61 @@
       <w:lvlText w:val="-"/>
       <w:lvlJc w:val="left"/>
       <w:pPr>
+        <w:ind w:left="720" w:hanging="360"/>
+      </w:pPr>
+      <w:rPr>
+        <w:u w:val="none"/>
+      </w:rPr>
+    </w:lvl>
+    <w:lvl w:ilvl="1">
+      <w:start w:val="1"/>
+      <w:numFmt w:val="bullet"/>
+      <w:lvlText w:val="-"/>
+      <w:lvlJc w:val="left"/>
+      <w:pPr>
+        <w:ind w:left="1440" w:hanging="360"/>
+      </w:pPr>
+      <w:rPr>
+        <w:u w:val="none"/>
+      </w:rPr>
+    </w:lvl>
+    <w:lvl w:ilvl="2">
+      <w:start w:val="1"/>
+      <w:numFmt w:val="bullet"/>
+      <w:lvlText w:val="-"/>
+      <w:lvlJc w:val="left"/>
+      <w:pPr>
+        <w:ind w:left="2160" w:hanging="360"/>
+      </w:pPr>
+      <w:rPr>
+        <w:u w:val="none"/>
+      </w:rPr>
+    </w:lvl>
+    <w:lvl w:ilvl="3">
+      <w:start w:val="1"/>
+      <w:numFmt w:val="bullet"/>
+      <w:lvlText w:val="-"/>
+      <w:lvlJc w:val="left"/>
+      <w:pPr>
+        <w:ind w:left="2880" w:hanging="360"/>
+      </w:pPr>
+      <w:rPr>
+        <w:u w:val="none"/>
+      </w:rPr>
+    </w:lvl>
+    <w:lvl w:ilvl="4">
+      <w:start w:val="1"/>
+      <w:numFmt w:val="bullet"/>
+      <w:lvlText w:val="-"/>
+      <w:lvlJc w:val="left"/>
+      <w:pPr>
         <w:ind w:left="3600" w:hanging="360"/>
       </w:pPr>
       <w:rPr>
         <w:u w:val="none"/>
       </w:rPr>
     </w:lvl>
-    <w:lvl w:ilvl="1">
+    <w:lvl w:ilvl="5">
       <w:start w:val="1"/>
       <w:numFmt w:val="bullet"/>
       <w:lvlText w:val="-"/>
@@ -1547,7 +3363,7 @@
         <w:u w:val="none"/>
       </w:rPr>
     </w:lvl>
-    <w:lvl w:ilvl="2">
+    <w:lvl w:ilvl="6">
       <w:start w:val="1"/>
       <w:numFmt w:val="bullet"/>
       <w:lvlText w:val="-"/>
@@ -1559,7 +3375,7 @@
         <w:u w:val="none"/>
       </w:rPr>
     </w:lvl>
-    <w:lvl w:ilvl="3">
+    <w:lvl w:ilvl="7">
       <w:start w:val="1"/>
       <w:numFmt w:val="bullet"/>
       <w:lvlText w:val="-"/>
@@ -1571,61 +3387,13 @@
         <w:u w:val="none"/>
       </w:rPr>
     </w:lvl>
-    <w:lvl w:ilvl="4">
+    <w:lvl w:ilvl="8">
       <w:start w:val="1"/>
       <w:numFmt w:val="bullet"/>
       <w:lvlText w:val="-"/>
       <w:lvlJc w:val="left"/>
       <w:pPr>
         <w:ind w:left="6480" w:hanging="360"/>
-      </w:pPr>
-      <w:rPr>
-        <w:u w:val="none"/>
-      </w:rPr>
-    </w:lvl>
-    <w:lvl w:ilvl="5">
-      <w:start w:val="1"/>
-      <w:numFmt w:val="bullet"/>
-      <w:lvlText w:val="-"/>
-      <w:lvlJc w:val="left"/>
-      <w:pPr>
-        <w:ind w:left="7200" w:hanging="360"/>
-      </w:pPr>
-      <w:rPr>
-        <w:u w:val="none"/>
-      </w:rPr>
-    </w:lvl>
-    <w:lvl w:ilvl="6">
-      <w:start w:val="1"/>
-      <w:numFmt w:val="bullet"/>
-      <w:lvlText w:val="-"/>
-      <w:lvlJc w:val="left"/>
-      <w:pPr>
-        <w:ind w:left="7920" w:hanging="360"/>
-      </w:pPr>
-      <w:rPr>
-        <w:u w:val="none"/>
-      </w:rPr>
-    </w:lvl>
-    <w:lvl w:ilvl="7">
-      <w:start w:val="1"/>
-      <w:numFmt w:val="bullet"/>
-      <w:lvlText w:val="-"/>
-      <w:lvlJc w:val="left"/>
-      <w:pPr>
-        <w:ind w:left="8640" w:hanging="360"/>
-      </w:pPr>
-      <w:rPr>
-        <w:u w:val="none"/>
-      </w:rPr>
-    </w:lvl>
-    <w:lvl w:ilvl="8">
-      <w:start w:val="1"/>
-      <w:numFmt w:val="bullet"/>
-      <w:lvlText w:val="-"/>
-      <w:lvlJc w:val="left"/>
-      <w:pPr>
-        <w:ind w:left="9360" w:hanging="360"/>
       </w:pPr>
       <w:rPr>
         <w:u w:val="none"/>
@@ -1635,6 +3403,116 @@
   <w:abstractNum w:abstractNumId="5">
     <w:lvl w:ilvl="0">
       <w:start w:val="1"/>
+      <w:numFmt w:val="bullet"/>
+      <w:lvlText w:val="-"/>
+      <w:lvlJc w:val="left"/>
+      <w:pPr>
+        <w:ind w:left="3600" w:hanging="360"/>
+      </w:pPr>
+      <w:rPr>
+        <w:u w:val="none"/>
+      </w:rPr>
+    </w:lvl>
+    <w:lvl w:ilvl="1">
+      <w:start w:val="1"/>
+      <w:numFmt w:val="bullet"/>
+      <w:lvlText w:val="-"/>
+      <w:lvlJc w:val="left"/>
+      <w:pPr>
+        <w:ind w:left="4320" w:hanging="360"/>
+      </w:pPr>
+      <w:rPr>
+        <w:u w:val="none"/>
+      </w:rPr>
+    </w:lvl>
+    <w:lvl w:ilvl="2">
+      <w:start w:val="1"/>
+      <w:numFmt w:val="bullet"/>
+      <w:lvlText w:val="-"/>
+      <w:lvlJc w:val="left"/>
+      <w:pPr>
+        <w:ind w:left="5040" w:hanging="360"/>
+      </w:pPr>
+      <w:rPr>
+        <w:u w:val="none"/>
+      </w:rPr>
+    </w:lvl>
+    <w:lvl w:ilvl="3">
+      <w:start w:val="1"/>
+      <w:numFmt w:val="bullet"/>
+      <w:lvlText w:val="-"/>
+      <w:lvlJc w:val="left"/>
+      <w:pPr>
+        <w:ind w:left="5760" w:hanging="360"/>
+      </w:pPr>
+      <w:rPr>
+        <w:u w:val="none"/>
+      </w:rPr>
+    </w:lvl>
+    <w:lvl w:ilvl="4">
+      <w:start w:val="1"/>
+      <w:numFmt w:val="bullet"/>
+      <w:lvlText w:val="-"/>
+      <w:lvlJc w:val="left"/>
+      <w:pPr>
+        <w:ind w:left="6480" w:hanging="360"/>
+      </w:pPr>
+      <w:rPr>
+        <w:u w:val="none"/>
+      </w:rPr>
+    </w:lvl>
+    <w:lvl w:ilvl="5">
+      <w:start w:val="1"/>
+      <w:numFmt w:val="bullet"/>
+      <w:lvlText w:val="-"/>
+      <w:lvlJc w:val="left"/>
+      <w:pPr>
+        <w:ind w:left="7200" w:hanging="360"/>
+      </w:pPr>
+      <w:rPr>
+        <w:u w:val="none"/>
+      </w:rPr>
+    </w:lvl>
+    <w:lvl w:ilvl="6">
+      <w:start w:val="1"/>
+      <w:numFmt w:val="bullet"/>
+      <w:lvlText w:val="-"/>
+      <w:lvlJc w:val="left"/>
+      <w:pPr>
+        <w:ind w:left="7920" w:hanging="360"/>
+      </w:pPr>
+      <w:rPr>
+        <w:u w:val="none"/>
+      </w:rPr>
+    </w:lvl>
+    <w:lvl w:ilvl="7">
+      <w:start w:val="1"/>
+      <w:numFmt w:val="bullet"/>
+      <w:lvlText w:val="-"/>
+      <w:lvlJc w:val="left"/>
+      <w:pPr>
+        <w:ind w:left="8640" w:hanging="360"/>
+      </w:pPr>
+      <w:rPr>
+        <w:u w:val="none"/>
+      </w:rPr>
+    </w:lvl>
+    <w:lvl w:ilvl="8">
+      <w:start w:val="1"/>
+      <w:numFmt w:val="bullet"/>
+      <w:lvlText w:val="-"/>
+      <w:lvlJc w:val="left"/>
+      <w:pPr>
+        <w:ind w:left="9360" w:hanging="360"/>
+      </w:pPr>
+      <w:rPr>
+        <w:u w:val="none"/>
+      </w:rPr>
+    </w:lvl>
+  </w:abstractNum>
+  <w:abstractNum w:abstractNumId="6">
+    <w:lvl w:ilvl="0">
+      <w:start w:val="1"/>
       <w:numFmt w:val="decimal"/>
       <w:lvlText w:val="E%1."/>
       <w:lvlJc w:val="left"/>
@@ -1742,7 +3620,7 @@
       </w:rPr>
     </w:lvl>
   </w:abstractNum>
-  <w:abstractNum w:abstractNumId="6">
+  <w:abstractNum w:abstractNumId="7">
     <w:lvl w:ilvl="0">
       <w:start w:val="1"/>
       <w:numFmt w:val="decimal"/>
@@ -1852,7 +3730,7 @@
       </w:rPr>
     </w:lvl>
   </w:abstractNum>
-  <w:abstractNum w:abstractNumId="7">
+  <w:abstractNum w:abstractNumId="8">
     <w:lvl w:ilvl="0">
       <w:start w:val="1"/>
       <w:numFmt w:val="bullet"/>
@@ -1962,7 +3840,7 @@
       </w:rPr>
     </w:lvl>
   </w:abstractNum>
-  <w:abstractNum w:abstractNumId="8">
+  <w:abstractNum w:abstractNumId="9">
     <w:lvl w:ilvl="0">
       <w:start w:val="1"/>
       <w:numFmt w:val="bullet"/>
@@ -2095,6 +3973,9 @@
   </w:num>
   <w:num w:numId="8">
     <w:abstractNumId w:val="8"/>
+  </w:num>
+  <w:num w:numId="9">
+    <w:abstractNumId w:val="9"/>
   </w:num>
 </w:numbering>
 </file>
@@ -2243,6 +4124,58 @@
       <w:sz w:val="30"/>
       <w:szCs w:val="30"/>
     </w:rPr>
+  </w:style>
+  <w:style w:type="table" w:styleId="Table1">
+    <w:basedOn w:val="TableNormal"/>
+    <w:tblPr>
+      <w:tblStyleRowBandSize w:val="1"/>
+      <w:tblStyleColBandSize w:val="1"/>
+      <w:tblCellMar>
+        <w:top w:w="100.0" w:type="dxa"/>
+        <w:left w:w="100.0" w:type="dxa"/>
+        <w:bottom w:w="100.0" w:type="dxa"/>
+        <w:right w:w="100.0" w:type="dxa"/>
+      </w:tblCellMar>
+    </w:tblPr>
+  </w:style>
+  <w:style w:type="table" w:styleId="Table2">
+    <w:basedOn w:val="TableNormal"/>
+    <w:tblPr>
+      <w:tblStyleRowBandSize w:val="1"/>
+      <w:tblStyleColBandSize w:val="1"/>
+      <w:tblCellMar>
+        <w:top w:w="100.0" w:type="dxa"/>
+        <w:left w:w="100.0" w:type="dxa"/>
+        <w:bottom w:w="100.0" w:type="dxa"/>
+        <w:right w:w="100.0" w:type="dxa"/>
+      </w:tblCellMar>
+    </w:tblPr>
+  </w:style>
+  <w:style w:type="table" w:styleId="Table3">
+    <w:basedOn w:val="TableNormal"/>
+    <w:tblPr>
+      <w:tblStyleRowBandSize w:val="1"/>
+      <w:tblStyleColBandSize w:val="1"/>
+      <w:tblCellMar>
+        <w:top w:w="100.0" w:type="dxa"/>
+        <w:left w:w="100.0" w:type="dxa"/>
+        <w:bottom w:w="100.0" w:type="dxa"/>
+        <w:right w:w="100.0" w:type="dxa"/>
+      </w:tblCellMar>
+    </w:tblPr>
+  </w:style>
+  <w:style w:type="table" w:styleId="Table4">
+    <w:basedOn w:val="TableNormal"/>
+    <w:tblPr>
+      <w:tblStyleRowBandSize w:val="1"/>
+      <w:tblStyleColBandSize w:val="1"/>
+      <w:tblCellMar>
+        <w:top w:w="100.0" w:type="dxa"/>
+        <w:left w:w="100.0" w:type="dxa"/>
+        <w:bottom w:w="100.0" w:type="dxa"/>
+        <w:right w:w="100.0" w:type="dxa"/>
+      </w:tblCellMar>
+    </w:tblPr>
   </w:style>
 </w:styles>
 </file>

</xml_diff>